<commit_message>
Added check for diversion program to require a selection.
</commit_message>
<xml_diff>
--- a/resources/Saved/21CRB01437_Crim_Traffic Judgment Entry.docx
+++ b/resources/Saved/21CRB01437_Crim_Traffic Judgment Entry.docx
@@ -519,14 +519,6 @@
         </w:rPr>
         <w:t xml:space="preserve"/>
       </w:r>
-      <w:r>
-        <w:rPr>
-          <w:rFonts w:ascii="Palatino Linotype" w:hAnsi="Palatino Linotype"/>
-          <w:sz w:val="20"/>
-          <w:szCs w:val="20"/>
-        </w:rPr>
-        <w:tab/>
-      </w:r>
     </w:p>
     <w:p>
       <w:pPr>
@@ -598,15 +590,15 @@
           <w:sz w:val="20"/>
           <w:szCs w:val="20"/>
         </w:rPr>
-        <w:t xml:space="preserve">change of plea</w:t>
-      </w:r>
-      <w:r>
-        <w:rPr>
-          <w:rFonts w:ascii="Palatino Linotype" w:hAnsi="Palatino Linotype"/>
-          <w:sz w:val="20"/>
-          <w:szCs w:val="20"/>
-        </w:rPr>
-        <w:t xml:space="preserve"> on March 08, 2022.</w:t>
+        <w:t xml:space="preserve">arraignment</w:t>
+      </w:r>
+      <w:r>
+        <w:rPr>
+          <w:rFonts w:ascii="Palatino Linotype" w:hAnsi="Palatino Linotype"/>
+          <w:sz w:val="20"/>
+          <w:szCs w:val="20"/>
+        </w:rPr>
+        <w:t xml:space="preserve"> on March 09, 2022.</w:t>
       </w:r>
       <w:r>
         <w:rPr>
@@ -623,7 +615,7 @@
           <w:sz w:val="20"/>
           <w:szCs w:val="20"/>
         </w:rPr>
-        <w:t xml:space="preserve">Defendant waived right to counsel. </w:t>
+        <w:t xml:space="preserve">Defendant waived right to counsel.</w:t>
       </w:r>
       <w:r>
         <w:rPr>
@@ -632,7 +624,7 @@
           <w:sz w:val="20"/>
           <w:szCs w:val="20"/>
         </w:rPr>
-        <w:t xml:space="preserve">Counsel for the State of Ohio made a motion to amend the cha</w:t>
+        <w:t xml:space="preserve"> </w:t>
       </w:r>
       <w:r>
         <w:rPr>
@@ -641,43 +633,7 @@
           <w:sz w:val="20"/>
           <w:szCs w:val="20"/>
         </w:rPr>
-        <w:t>rge(s) in the case.</w:t>
-      </w:r>
-      <w:r>
-        <w:rPr>
-          <w:rFonts w:ascii="Palatino Linotype" w:hAnsi="Palatino Linotype"/>
-          <w:bCs/>
-          <w:sz w:val="20"/>
-          <w:szCs w:val="20"/>
-        </w:rPr>
-        <w:t xml:space="preserve"> The Court found the amendment did not alter the name or identi</w:t>
-      </w:r>
-      <w:r>
-        <w:rPr>
-          <w:rFonts w:ascii="Palatino Linotype" w:hAnsi="Palatino Linotype"/>
-          <w:bCs/>
-          <w:sz w:val="20"/>
-          <w:szCs w:val="20"/>
-        </w:rPr>
-        <w:t>t</w:t>
-      </w:r>
-      <w:r>
-        <w:rPr>
-          <w:rFonts w:ascii="Palatino Linotype" w:hAnsi="Palatino Linotype"/>
-          <w:bCs/>
-          <w:sz w:val="20"/>
-          <w:szCs w:val="20"/>
-        </w:rPr>
-        <w:t xml:space="preserve">y of the offense and the motion is Granted.</w:t>
-      </w:r>
-      <w:r>
-        <w:rPr>
-          <w:rFonts w:ascii="Palatino Linotype" w:hAnsi="Palatino Linotype"/>
-          <w:bCs/>
-          <w:sz w:val="20"/>
-          <w:szCs w:val="20"/>
-        </w:rPr>
-        <w:t xml:space="preserve"> The charge(s) of Driving Under Suspension FTA, Fines or Child Support is amended to Traffic Control Device and Distracted Driving is amended to Driving Under Suspension FTA, Fines or Child Support.</w:t>
+        <w:t xml:space="preserve"/>
       </w:r>
       <w:r>
         <w:rPr>
@@ -796,7 +752,6 @@
         </w:rPr>
         <w:t xml:space="preserve"> </w:t>
       </w:r>
-      <w:bookmarkStart w:id="0" w:name="_Hlk97443077"/>
       <w:r>
         <w:rPr>
           <w:rFonts w:ascii="Palatino Linotype" w:hAnsi="Palatino Linotype"/>
@@ -813,7 +768,6 @@
         </w:rPr>
         <w:t xml:space="preserve"> </w:t>
       </w:r>
-      <w:bookmarkEnd w:id="0"/>
       <w:r>
         <w:rPr>
           <w:rFonts w:ascii="Palatino Linotype" w:hAnsi="Palatino Linotype"/>
@@ -860,7 +814,6 @@
     </w:p>
     <w:p>
       <w:pPr>
-        <w:jc w:val="both"/>
         <w:rPr>
           <w:rFonts w:ascii="Palatino Linotype" w:hAnsi="Palatino Linotype"/>
           <w:sz w:val="20"/>
@@ -876,10 +829,8 @@
         <w:tblLook w:val="04A0" w:firstRow="1" w:lastRow="0" w:firstColumn="1" w:lastColumn="0" w:noHBand="0" w:noVBand="1"/>
       </w:tblPr>
       <w:tblGrid>
-        <w:gridCol w:w="2182"/>
-        <w:gridCol w:w="1559"/>
-        <w:gridCol w:w="3289"/>
-        <w:gridCol w:w="1632"/>
+        <w:gridCol w:w="4261"/>
+        <w:gridCol w:w="4019"/>
       </w:tblGrid>
       <w:tr>
         <w:trPr>
@@ -887,7 +838,7 @@
         </w:trPr>
         <w:tc>
           <w:tcPr>
-            <w:tcW w:w="2182" w:type="dxa"/>
+            <w:tcW w:w="1801" w:type="dxa"/>
           </w:tcPr>
           <w:p>
             <w:pPr>
@@ -919,7 +870,7 @@
                 <w:sz w:val="20"/>
                 <w:szCs w:val="20"/>
               </w:rPr>
-              <w:t>Offense</w:t>
+              <w:t xml:space="preserve">Offense</w:t>
             </w:r>
           </w:p>
         </w:tc>
@@ -957,13 +908,19 @@
                 <w:sz w:val="20"/>
                 <w:szCs w:val="20"/>
               </w:rPr>
+              <w:lastRenderedPageBreak/>
               <w:t xml:space="preserve">Possession Of Marihuana</w:t>
             </w:r>
           </w:p>
         </w:tc>
+      </w:tr>
+      <w:tr>
+        <w:trPr>
+          <w:jc w:val="center"/>
+        </w:trPr>
         <w:tc>
           <w:tcPr>
-            <w:tcW w:w="3289" w:type="dxa"/>
+            <w:tcW w:w="1801" w:type="dxa"/>
           </w:tcPr>
           <w:p>
             <w:pPr>
@@ -995,88 +952,6 @@
                 <w:sz w:val="20"/>
                 <w:szCs w:val="20"/>
               </w:rPr>
-              <w:t xml:space="preserve">Driving Under Financial Responsibility Law Suspension</w:t>
-            </w:r>
-          </w:p>
-        </w:tc>
-        <w:tc>
-          <w:tcPr>
-            <w:tcW w:w="3289" w:type="dxa"/>
-          </w:tcPr>
-          <w:p>
-            <w:pPr>
-              <w:tabs>
-                <w:tab w:val="left" w:pos="-1080"/>
-                <w:tab w:val="left" w:pos="-720"/>
-                <w:tab w:val="left" w:pos="0"/>
-                <w:tab w:val="left" w:pos="720"/>
-                <w:tab w:val="left" w:pos="1440"/>
-                <w:tab w:val="left" w:pos="2160"/>
-                <w:tab w:val="left" w:pos="2880"/>
-                <w:tab w:val="left" w:pos="3600"/>
-                <w:tab w:val="left" w:pos="4320"/>
-                <w:tab w:val="left" w:pos="4680"/>
-              </w:tabs>
-              <w:rPr>
-                <w:rFonts w:ascii="Palatino Linotype" w:hAnsi="Palatino Linotype"/>
-                <w:b/>
-                <w:bCs/>
-                <w:sz w:val="20"/>
-                <w:szCs w:val="20"/>
-              </w:rPr>
-            </w:pPr>
-            <w:r>
-              <w:rPr>
-                <w:rFonts w:ascii="Palatino Linotype" w:hAnsi="Palatino Linotype"/>
-                <w:b/>
-                <w:bCs/>
-                <w:sz w:val="20"/>
-                <w:szCs w:val="20"/>
-              </w:rPr>
-              <w:t xml:space="preserve">Distracted Driving - AMENDED to Driving Under Suspension FTA, Fines or Child Support</w:t>
-            </w:r>
-          </w:p>
-        </w:tc>
-      </w:tr>
-      <w:tr>
-        <w:trPr>
-          <w:jc w:val="center"/>
-        </w:trPr>
-        <w:tc>
-          <w:tcPr>
-            <w:tcW w:w="2182" w:type="dxa"/>
-          </w:tcPr>
-          <w:p>
-            <w:pPr>
-              <w:tabs>
-                <w:tab w:val="left" w:pos="-1080"/>
-                <w:tab w:val="left" w:pos="-720"/>
-                <w:tab w:val="left" w:pos="0"/>
-                <w:tab w:val="left" w:pos="720"/>
-                <w:tab w:val="left" w:pos="1440"/>
-                <w:tab w:val="left" w:pos="2160"/>
-                <w:tab w:val="left" w:pos="2880"/>
-                <w:tab w:val="left" w:pos="3600"/>
-                <w:tab w:val="left" w:pos="4320"/>
-                <w:tab w:val="left" w:pos="4680"/>
-              </w:tabs>
-              <w:rPr>
-                <w:rFonts w:ascii="Palatino Linotype" w:hAnsi="Palatino Linotype"/>
-                <w:b/>
-                <w:bCs/>
-                <w:sz w:val="20"/>
-                <w:szCs w:val="20"/>
-              </w:rPr>
-            </w:pPr>
-            <w:r>
-              <w:rPr>
-                <w:rFonts w:ascii="Palatino Linotype" w:hAnsi="Palatino Linotype"/>
-                <w:b/>
-                <w:bCs/>
-                <w:sz w:val="20"/>
-                <w:szCs w:val="20"/>
-              </w:rPr>
-              <w:lastRenderedPageBreak/>
               <w:t>Statute/Ord.</w:t>
             </w:r>
           </w:p>
@@ -1119,82 +994,6 @@
             </w:r>
           </w:p>
         </w:tc>
-        <w:tc>
-          <w:tcPr>
-            <w:tcW w:w="3289" w:type="dxa"/>
-          </w:tcPr>
-          <w:p>
-            <w:pPr>
-              <w:tabs>
-                <w:tab w:val="left" w:pos="-1080"/>
-                <w:tab w:val="left" w:pos="-720"/>
-                <w:tab w:val="left" w:pos="0"/>
-                <w:tab w:val="left" w:pos="720"/>
-                <w:tab w:val="left" w:pos="1440"/>
-                <w:tab w:val="left" w:pos="2160"/>
-                <w:tab w:val="left" w:pos="2880"/>
-                <w:tab w:val="left" w:pos="3600"/>
-                <w:tab w:val="left" w:pos="4320"/>
-                <w:tab w:val="left" w:pos="4680"/>
-              </w:tabs>
-              <w:rPr>
-                <w:rFonts w:ascii="Palatino Linotype" w:hAnsi="Palatino Linotype"/>
-                <w:b/>
-                <w:bCs/>
-                <w:sz w:val="20"/>
-                <w:szCs w:val="20"/>
-              </w:rPr>
-            </w:pPr>
-            <w:r>
-              <w:rPr>
-                <w:rFonts w:ascii="Palatino Linotype" w:hAnsi="Palatino Linotype"/>
-                <w:b/>
-                <w:bCs/>
-                <w:sz w:val="20"/>
-                <w:szCs w:val="20"/>
-              </w:rPr>
-              <w:t xml:space="preserve">4510.16</w:t>
-            </w:r>
-          </w:p>
-        </w:tc>
-        <w:tc>
-          <w:tcPr>
-            <w:tcW w:w="3289" w:type="dxa"/>
-          </w:tcPr>
-          <w:p>
-            <w:pPr>
-              <w:tabs>
-                <w:tab w:val="left" w:pos="-1080"/>
-                <w:tab w:val="left" w:pos="-720"/>
-                <w:tab w:val="left" w:pos="0"/>
-                <w:tab w:val="left" w:pos="720"/>
-                <w:tab w:val="left" w:pos="1440"/>
-                <w:tab w:val="left" w:pos="2160"/>
-                <w:tab w:val="left" w:pos="2880"/>
-                <w:tab w:val="left" w:pos="3600"/>
-                <w:tab w:val="left" w:pos="4320"/>
-                <w:tab w:val="left" w:pos="4680"/>
-              </w:tabs>
-              <w:rPr>
-                <w:rFonts w:ascii="Palatino Linotype" w:hAnsi="Palatino Linotype"/>
-                <w:b/>
-                <w:bCs/>
-                <w:sz w:val="20"/>
-                <w:szCs w:val="20"/>
-              </w:rPr>
-            </w:pPr>
-            <w:r>
-              <w:rPr>
-                <w:rFonts w:ascii="Palatino Linotype" w:hAnsi="Palatino Linotype"/>
-                <w:b/>
-                <w:bCs/>
-                <w:sz w:val="20"/>
-                <w:szCs w:val="20"/>
-              </w:rPr>
-              <w:t xml:space="preserve">4510.111 </w:t>
-            </w:r>
-          </w:p>
-        </w:tc>
       </w:tr>
       <w:tr>
         <w:trPr>
@@ -1202,7 +1001,7 @@
         </w:trPr>
         <w:tc>
           <w:tcPr>
-            <w:tcW w:w="2182" w:type="dxa"/>
+            <w:tcW w:w="1801" w:type="dxa"/>
           </w:tcPr>
           <w:p>
             <w:pPr>
@@ -1276,82 +1075,6 @@
             </w:r>
           </w:p>
         </w:tc>
-        <w:tc>
-          <w:tcPr>
-            <w:tcW w:w="3289" w:type="dxa"/>
-          </w:tcPr>
-          <w:p>
-            <w:pPr>
-              <w:tabs>
-                <w:tab w:val="left" w:pos="-1080"/>
-                <w:tab w:val="left" w:pos="-720"/>
-                <w:tab w:val="left" w:pos="0"/>
-                <w:tab w:val="left" w:pos="720"/>
-                <w:tab w:val="left" w:pos="1440"/>
-                <w:tab w:val="left" w:pos="2160"/>
-                <w:tab w:val="left" w:pos="2880"/>
-                <w:tab w:val="left" w:pos="3600"/>
-                <w:tab w:val="left" w:pos="4320"/>
-                <w:tab w:val="left" w:pos="4680"/>
-              </w:tabs>
-              <w:rPr>
-                <w:rFonts w:ascii="Palatino Linotype" w:hAnsi="Palatino Linotype"/>
-                <w:b/>
-                <w:bCs/>
-                <w:sz w:val="20"/>
-                <w:szCs w:val="20"/>
-              </w:rPr>
-            </w:pPr>
-            <w:r>
-              <w:rPr>
-                <w:rFonts w:ascii="Palatino Linotype" w:hAnsi="Palatino Linotype"/>
-                <w:b/>
-                <w:bCs/>
-                <w:sz w:val="20"/>
-                <w:szCs w:val="20"/>
-              </w:rPr>
-              <w:t xml:space="preserve">Unclassified Misdemeanor</w:t>
-            </w:r>
-          </w:p>
-        </w:tc>
-        <w:tc>
-          <w:tcPr>
-            <w:tcW w:w="3289" w:type="dxa"/>
-          </w:tcPr>
-          <w:p>
-            <w:pPr>
-              <w:tabs>
-                <w:tab w:val="left" w:pos="-1080"/>
-                <w:tab w:val="left" w:pos="-720"/>
-                <w:tab w:val="left" w:pos="0"/>
-                <w:tab w:val="left" w:pos="720"/>
-                <w:tab w:val="left" w:pos="1440"/>
-                <w:tab w:val="left" w:pos="2160"/>
-                <w:tab w:val="left" w:pos="2880"/>
-                <w:tab w:val="left" w:pos="3600"/>
-                <w:tab w:val="left" w:pos="4320"/>
-                <w:tab w:val="left" w:pos="4680"/>
-              </w:tabs>
-              <w:rPr>
-                <w:rFonts w:ascii="Palatino Linotype" w:hAnsi="Palatino Linotype"/>
-                <w:b/>
-                <w:bCs/>
-                <w:sz w:val="20"/>
-                <w:szCs w:val="20"/>
-              </w:rPr>
-            </w:pPr>
-            <w:r>
-              <w:rPr>
-                <w:rFonts w:ascii="Palatino Linotype" w:hAnsi="Palatino Linotype"/>
-                <w:b/>
-                <w:bCs/>
-                <w:sz w:val="20"/>
-                <w:szCs w:val="20"/>
-              </w:rPr>
-              <w:t xml:space="preserve">Unclassified Misdemeanor</w:t>
-            </w:r>
-          </w:p>
-        </w:tc>
       </w:tr>
       <w:tr>
         <w:trPr>
@@ -1359,7 +1082,7 @@
         </w:trPr>
         <w:tc>
           <w:tcPr>
-            <w:tcW w:w="2182" w:type="dxa"/>
+            <w:tcW w:w="1801" w:type="dxa"/>
           </w:tcPr>
           <w:p>
             <w:pPr>
@@ -1433,82 +1156,6 @@
             </w:r>
           </w:p>
         </w:tc>
-        <w:tc>
-          <w:tcPr>
-            <w:tcW w:w="3289" w:type="dxa"/>
-          </w:tcPr>
-          <w:p>
-            <w:pPr>
-              <w:tabs>
-                <w:tab w:val="left" w:pos="-1080"/>
-                <w:tab w:val="left" w:pos="-720"/>
-                <w:tab w:val="left" w:pos="0"/>
-                <w:tab w:val="left" w:pos="720"/>
-                <w:tab w:val="left" w:pos="1440"/>
-                <w:tab w:val="left" w:pos="2160"/>
-                <w:tab w:val="left" w:pos="2880"/>
-                <w:tab w:val="left" w:pos="3600"/>
-                <w:tab w:val="left" w:pos="4320"/>
-                <w:tab w:val="left" w:pos="4680"/>
-              </w:tabs>
-              <w:rPr>
-                <w:rFonts w:ascii="Palatino Linotype" w:hAnsi="Palatino Linotype"/>
-                <w:b/>
-                <w:bCs/>
-                <w:sz w:val="20"/>
-                <w:szCs w:val="20"/>
-              </w:rPr>
-            </w:pPr>
-            <w:r>
-              <w:rPr>
-                <w:rFonts w:ascii="Palatino Linotype" w:hAnsi="Palatino Linotype"/>
-                <w:b/>
-                <w:bCs/>
-                <w:sz w:val="20"/>
-                <w:szCs w:val="20"/>
-              </w:rPr>
-              <w:t xml:space="preserve">Dismissed</w:t>
-            </w:r>
-          </w:p>
-        </w:tc>
-        <w:tc>
-          <w:tcPr>
-            <w:tcW w:w="3289" w:type="dxa"/>
-          </w:tcPr>
-          <w:p>
-            <w:pPr>
-              <w:tabs>
-                <w:tab w:val="left" w:pos="-1080"/>
-                <w:tab w:val="left" w:pos="-720"/>
-                <w:tab w:val="left" w:pos="0"/>
-                <w:tab w:val="left" w:pos="720"/>
-                <w:tab w:val="left" w:pos="1440"/>
-                <w:tab w:val="left" w:pos="2160"/>
-                <w:tab w:val="left" w:pos="2880"/>
-                <w:tab w:val="left" w:pos="3600"/>
-                <w:tab w:val="left" w:pos="4320"/>
-                <w:tab w:val="left" w:pos="4680"/>
-              </w:tabs>
-              <w:rPr>
-                <w:rFonts w:ascii="Palatino Linotype" w:hAnsi="Palatino Linotype"/>
-                <w:b/>
-                <w:bCs/>
-                <w:sz w:val="20"/>
-                <w:szCs w:val="20"/>
-              </w:rPr>
-            </w:pPr>
-            <w:r>
-              <w:rPr>
-                <w:rFonts w:ascii="Palatino Linotype" w:hAnsi="Palatino Linotype"/>
-                <w:b/>
-                <w:bCs/>
-                <w:sz w:val="20"/>
-                <w:szCs w:val="20"/>
-              </w:rPr>
-              <w:t xml:space="preserve">No Contest</w:t>
-            </w:r>
-          </w:p>
-        </w:tc>
       </w:tr>
       <w:tr>
         <w:trPr>
@@ -1516,7 +1163,7 @@
         </w:trPr>
         <w:tc>
           <w:tcPr>
-            <w:tcW w:w="2182" w:type="dxa"/>
+            <w:tcW w:w="1801" w:type="dxa"/>
           </w:tcPr>
           <w:p>
             <w:pPr>
@@ -1590,82 +1237,6 @@
             </w:r>
           </w:p>
         </w:tc>
-        <w:tc>
-          <w:tcPr>
-            <w:tcW w:w="3289" w:type="dxa"/>
-          </w:tcPr>
-          <w:p>
-            <w:pPr>
-              <w:tabs>
-                <w:tab w:val="left" w:pos="-1080"/>
-                <w:tab w:val="left" w:pos="-720"/>
-                <w:tab w:val="left" w:pos="0"/>
-                <w:tab w:val="left" w:pos="720"/>
-                <w:tab w:val="left" w:pos="1440"/>
-                <w:tab w:val="left" w:pos="2160"/>
-                <w:tab w:val="left" w:pos="2880"/>
-                <w:tab w:val="left" w:pos="3600"/>
-                <w:tab w:val="left" w:pos="4320"/>
-                <w:tab w:val="left" w:pos="4680"/>
-              </w:tabs>
-              <w:rPr>
-                <w:rFonts w:ascii="Palatino Linotype" w:hAnsi="Palatino Linotype"/>
-                <w:b/>
-                <w:bCs/>
-                <w:sz w:val="20"/>
-                <w:szCs w:val="20"/>
-              </w:rPr>
-            </w:pPr>
-            <w:r>
-              <w:rPr>
-                <w:rFonts w:ascii="Palatino Linotype" w:hAnsi="Palatino Linotype"/>
-                <w:b/>
-                <w:bCs/>
-                <w:sz w:val="20"/>
-                <w:szCs w:val="20"/>
-              </w:rPr>
-              <w:t xml:space="preserve"/>
-            </w:r>
-          </w:p>
-        </w:tc>
-        <w:tc>
-          <w:tcPr>
-            <w:tcW w:w="3289" w:type="dxa"/>
-          </w:tcPr>
-          <w:p>
-            <w:pPr>
-              <w:tabs>
-                <w:tab w:val="left" w:pos="-1080"/>
-                <w:tab w:val="left" w:pos="-720"/>
-                <w:tab w:val="left" w:pos="0"/>
-                <w:tab w:val="left" w:pos="720"/>
-                <w:tab w:val="left" w:pos="1440"/>
-                <w:tab w:val="left" w:pos="2160"/>
-                <w:tab w:val="left" w:pos="2880"/>
-                <w:tab w:val="left" w:pos="3600"/>
-                <w:tab w:val="left" w:pos="4320"/>
-                <w:tab w:val="left" w:pos="4680"/>
-              </w:tabs>
-              <w:rPr>
-                <w:rFonts w:ascii="Palatino Linotype" w:hAnsi="Palatino Linotype"/>
-                <w:b/>
-                <w:bCs/>
-                <w:sz w:val="20"/>
-                <w:szCs w:val="20"/>
-              </w:rPr>
-            </w:pPr>
-            <w:r>
-              <w:rPr>
-                <w:rFonts w:ascii="Palatino Linotype" w:hAnsi="Palatino Linotype"/>
-                <w:b/>
-                <w:bCs/>
-                <w:sz w:val="20"/>
-                <w:szCs w:val="20"/>
-              </w:rPr>
-              <w:t xml:space="preserve">Guilty - Allied Offense</w:t>
-            </w:r>
-          </w:p>
-        </w:tc>
       </w:tr>
       <w:tr>
         <w:trPr>
@@ -1673,7 +1244,7 @@
         </w:trPr>
         <w:tc>
           <w:tcPr>
-            <w:tcW w:w="2182" w:type="dxa"/>
+            <w:tcW w:w="1801" w:type="dxa"/>
           </w:tcPr>
           <w:p>
             <w:pPr>
@@ -1747,82 +1318,6 @@
             </w:r>
           </w:p>
         </w:tc>
-        <w:tc>
-          <w:tcPr>
-            <w:tcW w:w="3289" w:type="dxa"/>
-          </w:tcPr>
-          <w:p>
-            <w:pPr>
-              <w:tabs>
-                <w:tab w:val="left" w:pos="-1080"/>
-                <w:tab w:val="left" w:pos="-720"/>
-                <w:tab w:val="left" w:pos="0"/>
-                <w:tab w:val="left" w:pos="720"/>
-                <w:tab w:val="left" w:pos="1440"/>
-                <w:tab w:val="left" w:pos="2160"/>
-                <w:tab w:val="left" w:pos="2880"/>
-                <w:tab w:val="left" w:pos="3600"/>
-                <w:tab w:val="left" w:pos="4320"/>
-                <w:tab w:val="left" w:pos="4680"/>
-              </w:tabs>
-              <w:rPr>
-                <w:rFonts w:ascii="Palatino Linotype" w:hAnsi="Palatino Linotype"/>
-                <w:b/>
-                <w:bCs/>
-                <w:sz w:val="20"/>
-                <w:szCs w:val="20"/>
-              </w:rPr>
-            </w:pPr>
-            <w:r>
-              <w:rPr>
-                <w:rFonts w:ascii="Palatino Linotype" w:hAnsi="Palatino Linotype"/>
-                <w:b/>
-                <w:bCs/>
-                <w:sz w:val="20"/>
-                <w:szCs w:val="20"/>
-              </w:rPr>
-              <w:t xml:space="preserve"> </w:t>
-            </w:r>
-          </w:p>
-        </w:tc>
-        <w:tc>
-          <w:tcPr>
-            <w:tcW w:w="3289" w:type="dxa"/>
-          </w:tcPr>
-          <w:p>
-            <w:pPr>
-              <w:tabs>
-                <w:tab w:val="left" w:pos="-1080"/>
-                <w:tab w:val="left" w:pos="-720"/>
-                <w:tab w:val="left" w:pos="0"/>
-                <w:tab w:val="left" w:pos="720"/>
-                <w:tab w:val="left" w:pos="1440"/>
-                <w:tab w:val="left" w:pos="2160"/>
-                <w:tab w:val="left" w:pos="2880"/>
-                <w:tab w:val="left" w:pos="3600"/>
-                <w:tab w:val="left" w:pos="4320"/>
-                <w:tab w:val="left" w:pos="4680"/>
-              </w:tabs>
-              <w:rPr>
-                <w:rFonts w:ascii="Palatino Linotype" w:hAnsi="Palatino Linotype"/>
-                <w:b/>
-                <w:bCs/>
-                <w:sz w:val="20"/>
-                <w:szCs w:val="20"/>
-              </w:rPr>
-            </w:pPr>
-            <w:r>
-              <w:rPr>
-                <w:rFonts w:ascii="Palatino Linotype" w:hAnsi="Palatino Linotype"/>
-                <w:b/>
-                <w:bCs/>
-                <w:sz w:val="20"/>
-                <w:szCs w:val="20"/>
-              </w:rPr>
-              <w:t xml:space="preserve">$ 0</w:t>
-            </w:r>
-          </w:p>
-        </w:tc>
       </w:tr>
       <w:tr>
         <w:trPr>
@@ -1830,7 +1325,7 @@
         </w:trPr>
         <w:tc>
           <w:tcPr>
-            <w:tcW w:w="2182" w:type="dxa"/>
+            <w:tcW w:w="1801" w:type="dxa"/>
           </w:tcPr>
           <w:p>
             <w:pPr>
@@ -1924,416 +1419,6 @@
             </w:r>
           </w:p>
         </w:tc>
-        <w:tc>
-          <w:tcPr>
-            <w:tcW w:w="3289" w:type="dxa"/>
-          </w:tcPr>
-          <w:p>
-            <w:pPr>
-              <w:tabs>
-                <w:tab w:val="left" w:pos="-1080"/>
-                <w:tab w:val="left" w:pos="-720"/>
-                <w:tab w:val="left" w:pos="0"/>
-                <w:tab w:val="left" w:pos="720"/>
-                <w:tab w:val="left" w:pos="1440"/>
-                <w:tab w:val="left" w:pos="2160"/>
-                <w:tab w:val="left" w:pos="2880"/>
-                <w:tab w:val="left" w:pos="3600"/>
-                <w:tab w:val="left" w:pos="4320"/>
-                <w:tab w:val="left" w:pos="4680"/>
-              </w:tabs>
-              <w:rPr>
-                <w:rFonts w:ascii="Palatino Linotype" w:hAnsi="Palatino Linotype"/>
-                <w:b/>
-                <w:bCs/>
-                <w:sz w:val="20"/>
-                <w:szCs w:val="20"/>
-              </w:rPr>
-            </w:pPr>
-            <w:r>
-              <w:rPr>
-                <w:rFonts w:ascii="Palatino Linotype" w:hAnsi="Palatino Linotype"/>
-                <w:b/>
-                <w:bCs/>
-                <w:sz w:val="20"/>
-                <w:szCs w:val="20"/>
-              </w:rPr>
-              <w:t xml:space="preserve"> </w:t>
-            </w:r>
-          </w:p>
-        </w:tc>
-        <w:tc>
-          <w:tcPr>
-            <w:tcW w:w="3289" w:type="dxa"/>
-          </w:tcPr>
-          <w:p>
-            <w:pPr>
-              <w:tabs>
-                <w:tab w:val="left" w:pos="-1080"/>
-                <w:tab w:val="left" w:pos="-720"/>
-                <w:tab w:val="left" w:pos="0"/>
-                <w:tab w:val="left" w:pos="720"/>
-                <w:tab w:val="left" w:pos="1440"/>
-                <w:tab w:val="left" w:pos="2160"/>
-                <w:tab w:val="left" w:pos="2880"/>
-                <w:tab w:val="left" w:pos="3600"/>
-                <w:tab w:val="left" w:pos="4320"/>
-                <w:tab w:val="left" w:pos="4680"/>
-              </w:tabs>
-              <w:rPr>
-                <w:rFonts w:ascii="Palatino Linotype" w:hAnsi="Palatino Linotype"/>
-                <w:b/>
-                <w:bCs/>
-                <w:sz w:val="20"/>
-                <w:szCs w:val="20"/>
-              </w:rPr>
-            </w:pPr>
-            <w:r>
-              <w:rPr>
-                <w:rFonts w:ascii="Palatino Linotype" w:hAnsi="Palatino Linotype"/>
-                <w:b/>
-                <w:bCs/>
-                <w:sz w:val="20"/>
-                <w:szCs w:val="20"/>
-              </w:rPr>
-              <w:t xml:space="preserve">$ 0</w:t>
-            </w:r>
-          </w:p>
-        </w:tc>
-      </w:tr>
-      <w:tr>
-        <w:trPr>
-          <w:jc w:val="center"/>
-        </w:trPr>
-        <w:tc>
-          <w:tcPr>
-            <w:tcW w:w="2182" w:type="dxa"/>
-          </w:tcPr>
-          <w:p>
-            <w:pPr>
-              <w:tabs>
-                <w:tab w:val="left" w:pos="-1080"/>
-                <w:tab w:val="left" w:pos="-720"/>
-                <w:tab w:val="left" w:pos="0"/>
-                <w:tab w:val="left" w:pos="720"/>
-                <w:tab w:val="left" w:pos="1440"/>
-                <w:tab w:val="left" w:pos="2160"/>
-                <w:tab w:val="left" w:pos="2880"/>
-                <w:tab w:val="left" w:pos="3600"/>
-                <w:tab w:val="left" w:pos="4320"/>
-                <w:tab w:val="left" w:pos="4680"/>
-              </w:tabs>
-              <w:rPr>
-                <w:rFonts w:ascii="Palatino Linotype" w:hAnsi="Palatino Linotype"/>
-                <w:b/>
-                <w:bCs/>
-                <w:sz w:val="20"/>
-                <w:szCs w:val="20"/>
-              </w:rPr>
-            </w:pPr>
-            <w:r>
-              <w:rPr>
-                <w:rFonts w:ascii="Palatino Linotype" w:hAnsi="Palatino Linotype"/>
-                <w:b/>
-                <w:bCs/>
-                <w:sz w:val="20"/>
-                <w:szCs w:val="20"/>
-              </w:rPr>
-              <w:t>Jail Days</w:t>
-            </w:r>
-          </w:p>
-        </w:tc>
-        <w:tc>
-          <w:tcPr>
-            <w:tcW w:w="3289" w:type="dxa"/>
-          </w:tcPr>
-          <w:p>
-            <w:pPr>
-              <w:tabs>
-                <w:tab w:val="left" w:pos="-1080"/>
-                <w:tab w:val="left" w:pos="-720"/>
-                <w:tab w:val="left" w:pos="0"/>
-                <w:tab w:val="left" w:pos="720"/>
-                <w:tab w:val="left" w:pos="1440"/>
-                <w:tab w:val="left" w:pos="2160"/>
-                <w:tab w:val="left" w:pos="2880"/>
-                <w:tab w:val="left" w:pos="3600"/>
-                <w:tab w:val="left" w:pos="4320"/>
-                <w:tab w:val="left" w:pos="4680"/>
-              </w:tabs>
-              <w:rPr>
-                <w:rFonts w:ascii="Palatino Linotype" w:hAnsi="Palatino Linotype"/>
-                <w:b/>
-                <w:bCs/>
-                <w:sz w:val="20"/>
-                <w:szCs w:val="20"/>
-              </w:rPr>
-            </w:pPr>
-            <w:r>
-              <w:rPr>
-                <w:rFonts w:ascii="Palatino Linotype" w:hAnsi="Palatino Linotype"/>
-                <w:b/>
-                <w:bCs/>
-                <w:sz w:val="20"/>
-                <w:szCs w:val="20"/>
-              </w:rPr>
-              <w:t xml:space="preserve">None</w:t>
-            </w:r>
-          </w:p>
-        </w:tc>
-        <w:tc>
-          <w:tcPr>
-            <w:tcW w:w="3289" w:type="dxa"/>
-          </w:tcPr>
-          <w:p>
-            <w:pPr>
-              <w:tabs>
-                <w:tab w:val="left" w:pos="-1080"/>
-                <w:tab w:val="left" w:pos="-720"/>
-                <w:tab w:val="left" w:pos="0"/>
-                <w:tab w:val="left" w:pos="720"/>
-                <w:tab w:val="left" w:pos="1440"/>
-                <w:tab w:val="left" w:pos="2160"/>
-                <w:tab w:val="left" w:pos="2880"/>
-                <w:tab w:val="left" w:pos="3600"/>
-                <w:tab w:val="left" w:pos="4320"/>
-                <w:tab w:val="left" w:pos="4680"/>
-              </w:tabs>
-              <w:rPr>
-                <w:rFonts w:ascii="Palatino Linotype" w:hAnsi="Palatino Linotype"/>
-                <w:b/>
-                <w:bCs/>
-                <w:sz w:val="20"/>
-                <w:szCs w:val="20"/>
-              </w:rPr>
-            </w:pPr>
-            <w:r>
-              <w:rPr>
-                <w:rFonts w:ascii="Palatino Linotype" w:hAnsi="Palatino Linotype"/>
-                <w:b/>
-                <w:bCs/>
-                <w:sz w:val="20"/>
-                <w:szCs w:val="20"/>
-              </w:rPr>
-              <w:t xml:space="preserve"> </w:t>
-            </w:r>
-          </w:p>
-        </w:tc>
-        <w:tc>
-          <w:tcPr>
-            <w:tcW w:w="3289" w:type="dxa"/>
-          </w:tcPr>
-          <w:p>
-            <w:pPr>
-              <w:tabs>
-                <w:tab w:val="left" w:pos="-1080"/>
-                <w:tab w:val="left" w:pos="-720"/>
-                <w:tab w:val="left" w:pos="0"/>
-                <w:tab w:val="left" w:pos="720"/>
-                <w:tab w:val="left" w:pos="1440"/>
-                <w:tab w:val="left" w:pos="2160"/>
-                <w:tab w:val="left" w:pos="2880"/>
-                <w:tab w:val="left" w:pos="3600"/>
-                <w:tab w:val="left" w:pos="4320"/>
-                <w:tab w:val="left" w:pos="4680"/>
-              </w:tabs>
-              <w:rPr>
-                <w:rFonts w:ascii="Palatino Linotype" w:hAnsi="Palatino Linotype"/>
-                <w:b/>
-                <w:bCs/>
-                <w:sz w:val="20"/>
-                <w:szCs w:val="20"/>
-              </w:rPr>
-            </w:pPr>
-            <w:r>
-              <w:rPr>
-                <w:rFonts w:ascii="Palatino Linotype" w:hAnsi="Palatino Linotype"/>
-                <w:b/>
-                <w:bCs/>
-                <w:sz w:val="20"/>
-                <w:szCs w:val="20"/>
-              </w:rPr>
-              <w:t xml:space="preserve">None</w:t>
-            </w:r>
-          </w:p>
-        </w:tc>
-      </w:tr>
-      <w:tr>
-        <w:trPr>
-          <w:jc w:val="center"/>
-        </w:trPr>
-        <w:tc>
-          <w:tcPr>
-            <w:tcW w:w="2182" w:type="dxa"/>
-          </w:tcPr>
-          <w:p>
-            <w:pPr>
-              <w:tabs>
-                <w:tab w:val="left" w:pos="-1080"/>
-                <w:tab w:val="left" w:pos="-720"/>
-                <w:tab w:val="left" w:pos="0"/>
-                <w:tab w:val="left" w:pos="720"/>
-                <w:tab w:val="left" w:pos="1440"/>
-                <w:tab w:val="left" w:pos="2160"/>
-                <w:tab w:val="left" w:pos="2880"/>
-                <w:tab w:val="left" w:pos="3600"/>
-                <w:tab w:val="left" w:pos="4320"/>
-                <w:tab w:val="left" w:pos="4680"/>
-              </w:tabs>
-              <w:rPr>
-                <w:rFonts w:ascii="Palatino Linotype" w:hAnsi="Palatino Linotype"/>
-                <w:b/>
-                <w:bCs/>
-                <w:sz w:val="20"/>
-                <w:szCs w:val="20"/>
-              </w:rPr>
-            </w:pPr>
-            <w:r>
-              <w:rPr>
-                <w:rFonts w:ascii="Palatino Linotype" w:hAnsi="Palatino Linotype"/>
-                <w:b/>
-                <w:bCs/>
-                <w:sz w:val="20"/>
-                <w:szCs w:val="20"/>
-              </w:rPr>
-              <w:t>Jail Days</w:t>
-            </w:r>
-            <w:r>
-              <w:rPr>
-                <w:rFonts w:ascii="Palatino Linotype" w:hAnsi="Palatino Linotype"/>
-                <w:b/>
-                <w:bCs/>
-                <w:sz w:val="20"/>
-                <w:szCs w:val="20"/>
-              </w:rPr>
-              <w:t xml:space="preserve"> </w:t>
-            </w:r>
-            <w:r>
-              <w:rPr>
-                <w:rFonts w:ascii="Palatino Linotype" w:hAnsi="Palatino Linotype"/>
-                <w:b/>
-                <w:bCs/>
-                <w:sz w:val="20"/>
-                <w:szCs w:val="20"/>
-              </w:rPr>
-              <w:t>Suspended</w:t>
-            </w:r>
-          </w:p>
-        </w:tc>
-        <w:tc>
-          <w:tcPr>
-            <w:tcW w:w="3289" w:type="dxa"/>
-          </w:tcPr>
-          <w:p>
-            <w:pPr>
-              <w:tabs>
-                <w:tab w:val="left" w:pos="-1080"/>
-                <w:tab w:val="left" w:pos="-720"/>
-                <w:tab w:val="left" w:pos="0"/>
-                <w:tab w:val="left" w:pos="720"/>
-                <w:tab w:val="left" w:pos="1440"/>
-                <w:tab w:val="left" w:pos="2160"/>
-                <w:tab w:val="left" w:pos="2880"/>
-                <w:tab w:val="left" w:pos="3600"/>
-                <w:tab w:val="left" w:pos="4320"/>
-                <w:tab w:val="left" w:pos="4680"/>
-              </w:tabs>
-              <w:rPr>
-                <w:rFonts w:ascii="Palatino Linotype" w:hAnsi="Palatino Linotype"/>
-                <w:b/>
-                <w:bCs/>
-                <w:sz w:val="20"/>
-                <w:szCs w:val="20"/>
-              </w:rPr>
-            </w:pPr>
-            <w:r>
-              <w:rPr>
-                <w:rFonts w:ascii="Palatino Linotype" w:hAnsi="Palatino Linotype"/>
-                <w:b/>
-                <w:bCs/>
-                <w:sz w:val="20"/>
-                <w:szCs w:val="20"/>
-              </w:rPr>
-              <w:t xml:space="preserve">None</w:t>
-            </w:r>
-          </w:p>
-        </w:tc>
-        <w:tc>
-          <w:tcPr>
-            <w:tcW w:w="3289" w:type="dxa"/>
-          </w:tcPr>
-          <w:p>
-            <w:pPr>
-              <w:tabs>
-                <w:tab w:val="left" w:pos="-1080"/>
-                <w:tab w:val="left" w:pos="-720"/>
-                <w:tab w:val="left" w:pos="0"/>
-                <w:tab w:val="left" w:pos="720"/>
-                <w:tab w:val="left" w:pos="1440"/>
-                <w:tab w:val="left" w:pos="2160"/>
-                <w:tab w:val="left" w:pos="2880"/>
-                <w:tab w:val="left" w:pos="3600"/>
-                <w:tab w:val="left" w:pos="4320"/>
-                <w:tab w:val="left" w:pos="4680"/>
-              </w:tabs>
-              <w:rPr>
-                <w:rFonts w:ascii="Palatino Linotype" w:hAnsi="Palatino Linotype"/>
-                <w:b/>
-                <w:bCs/>
-                <w:sz w:val="20"/>
-                <w:szCs w:val="20"/>
-              </w:rPr>
-            </w:pPr>
-            <w:r>
-              <w:rPr>
-                <w:rFonts w:ascii="Palatino Linotype" w:hAnsi="Palatino Linotype"/>
-                <w:b/>
-                <w:bCs/>
-                <w:sz w:val="20"/>
-                <w:szCs w:val="20"/>
-              </w:rPr>
-              <w:t xml:space="preserve"> </w:t>
-            </w:r>
-          </w:p>
-        </w:tc>
-        <w:tc>
-          <w:tcPr>
-            <w:tcW w:w="3289" w:type="dxa"/>
-          </w:tcPr>
-          <w:p>
-            <w:pPr>
-              <w:tabs>
-                <w:tab w:val="left" w:pos="-1080"/>
-                <w:tab w:val="left" w:pos="-720"/>
-                <w:tab w:val="left" w:pos="0"/>
-                <w:tab w:val="left" w:pos="720"/>
-                <w:tab w:val="left" w:pos="1440"/>
-                <w:tab w:val="left" w:pos="2160"/>
-                <w:tab w:val="left" w:pos="2880"/>
-                <w:tab w:val="left" w:pos="3600"/>
-                <w:tab w:val="left" w:pos="4320"/>
-                <w:tab w:val="left" w:pos="4680"/>
-              </w:tabs>
-              <w:rPr>
-                <w:rFonts w:ascii="Palatino Linotype" w:hAnsi="Palatino Linotype"/>
-                <w:b/>
-                <w:bCs/>
-                <w:sz w:val="20"/>
-                <w:szCs w:val="20"/>
-              </w:rPr>
-            </w:pPr>
-            <w:r>
-              <w:rPr>
-                <w:rFonts w:ascii="Palatino Linotype" w:hAnsi="Palatino Linotype"/>
-                <w:b/>
-                <w:bCs/>
-                <w:sz w:val="20"/>
-                <w:szCs w:val="20"/>
-              </w:rPr>
-              <w:t xml:space="preserve">None</w:t>
-            </w:r>
-          </w:p>
-        </w:tc>
       </w:tr>
     </w:tbl>
     <w:p>
@@ -2386,7 +1471,7 @@
           <w:szCs w:val="20"/>
           <w:u w:val="single"/>
         </w:rPr>
-        <w:t xml:space="preserve">Court costs are assessed for the highest degree charge in this</w:t>
+        <w:t>Court costs are assessed for the highest degree charge in this</w:t>
       </w:r>
       <w:r>
         <w:rPr>
@@ -2406,31 +1491,6 @@
           <w:szCs w:val="20"/>
         </w:rPr>
         <w:t xml:space="preserve">. </w:t>
-      </w:r>
-      <w:r>
-        <w:rPr>
-          <w:rFonts w:ascii="Palatino Linotype" w:hAnsi="Palatino Linotype"/>
-          <w:sz w:val="20"/>
-          <w:szCs w:val="20"/>
-        </w:rPr>
-        <w:t xml:space="preserve"/>
-      </w:r>
-      <w:r>
-        <w:rPr>
-          <w:rFonts w:ascii="Palatino Linotype" w:hAnsi="Palatino Linotype"/>
-          <w:bCs/>
-          <w:sz w:val="20"/>
-          <w:szCs w:val="20"/>
-        </w:rPr>
-        <w:t xml:space="preserve"/>
-      </w:r>
-      <w:r>
-        <w:rPr>
-          <w:rFonts w:ascii="Palatino Linotype" w:hAnsi="Palatino Linotype"/>
-          <w:sz w:val="20"/>
-          <w:szCs w:val="20"/>
-        </w:rPr>
-        <w:t xml:space="preserve"/>
       </w:r>
       <w:r>
         <w:rPr>
@@ -2500,7 +1560,7 @@
         </w:rPr>
         <w:t xml:space="preserve">. </w:t>
       </w:r>
-      <w:bookmarkStart w:id="1" w:name="_Hlk94196527"/>
+      <w:bookmarkStart w:id="0" w:name="_Hlk94196527"/>
       <w:r>
         <w:rPr>
           <w:rFonts w:ascii="Palatino Linotype" w:hAnsi="Palatino Linotype"/>
@@ -2551,7 +1611,7 @@
         </w:rPr>
         <w:t xml:space="preserve">in full by </w:t>
       </w:r>
-      <w:bookmarkEnd w:id="1"/>
+      <w:bookmarkEnd w:id="0"/>
       <w:r>
         <w:rPr>
           <w:rFonts w:ascii="Palatino Linotype" w:hAnsi="Palatino Linotype"/>
@@ -2560,95 +1620,15 @@
           <w:sz w:val="20"/>
           <w:szCs w:val="20"/>
         </w:rPr>
-        <w:t xml:space="preserve">March 08, 2022</w:t>
-      </w:r>
-      <w:r>
-        <w:rPr>
-          <w:rFonts w:ascii="Palatino Linotype" w:hAnsi="Palatino Linotype"/>
-          <w:sz w:val="20"/>
-          <w:szCs w:val="20"/>
-        </w:rPr>
-        <w:t>.</w:t>
-      </w:r>
-      <w:r>
-        <w:rPr>
-          <w:rFonts w:ascii="Palatino Linotype" w:hAnsi="Palatino Linotype"/>
-          <w:sz w:val="20"/>
-          <w:szCs w:val="20"/>
-        </w:rPr>
-        <w:t xml:space="preserve"> </w:t>
-      </w:r>
-      <w:r>
-        <w:rPr>
-          <w:rFonts w:ascii="Palatino Linotype" w:hAnsi="Palatino Linotype"/>
-          <w:sz w:val="20"/>
-          <w:szCs w:val="20"/>
-        </w:rPr>
-        <w:t xml:space="preserve"/>
-      </w:r>
-      <w:r>
-        <w:rPr>
-          <w:rFonts w:ascii="Palatino Linotype" w:hAnsi="Palatino Linotype"/>
-          <w:sz w:val="20"/>
-          <w:szCs w:val="20"/>
-        </w:rPr>
-        <w:t xml:space="preserve"/>
-      </w:r>
-      <w:r>
-        <w:rPr>
-          <w:rFonts w:ascii="Palatino Linotype" w:hAnsi="Palatino Linotype"/>
-          <w:sz w:val="20"/>
-          <w:szCs w:val="20"/>
-        </w:rPr>
-        <w:t xml:space="preserve"/>
-      </w:r>
-      <w:r>
-        <w:rPr>
-          <w:rFonts w:ascii="Palatino Linotype" w:hAnsi="Palatino Linotype"/>
-          <w:sz w:val="20"/>
-          <w:szCs w:val="20"/>
-        </w:rPr>
-        <w:t xml:space="preserve"/>
-      </w:r>
-      <w:r>
-        <w:rPr>
-          <w:rFonts w:ascii="Palatino Linotype" w:hAnsi="Palatino Linotype"/>
-          <w:sz w:val="20"/>
-          <w:szCs w:val="20"/>
-        </w:rPr>
-        <w:t xml:space="preserve"/>
-      </w:r>
-      <w:r>
-        <w:rPr>
-          <w:rFonts w:ascii="Palatino Linotype" w:hAnsi="Palatino Linotype"/>
-          <w:sz w:val="20"/>
-          <w:szCs w:val="20"/>
-        </w:rPr>
-        <w:t xml:space="preserve"/>
-      </w:r>
-      <w:r>
-        <w:rPr>
-          <w:rFonts w:ascii="Palatino Linotype" w:hAnsi="Palatino Linotype"/>
-          <w:sz w:val="20"/>
-          <w:szCs w:val="20"/>
-        </w:rPr>
-        <w:t xml:space="preserve"/>
-      </w:r>
-      <w:r>
-        <w:rPr>
-          <w:rFonts w:ascii="Palatino Linotype" w:hAnsi="Palatino Linotype"/>
-          <w:sz w:val="20"/>
-          <w:szCs w:val="20"/>
-        </w:rPr>
-        <w:t xml:space="preserve"/>
-      </w:r>
-      <w:r>
-        <w:rPr>
-          <w:rFonts w:ascii="Palatino Linotype" w:hAnsi="Palatino Linotype"/>
-          <w:sz w:val="20"/>
-          <w:szCs w:val="20"/>
-        </w:rPr>
-        <w:t xml:space="preserve"/>
+        <w:t xml:space="preserve">March 09, 2022</w:t>
+      </w:r>
+      <w:r>
+        <w:rPr>
+          <w:rFonts w:ascii="Palatino Linotype" w:hAnsi="Palatino Linotype"/>
+          <w:sz w:val="20"/>
+          <w:szCs w:val="20"/>
+        </w:rPr>
+        <w:t xml:space="preserve">. </w:t>
       </w:r>
       <w:r>
         <w:rPr>
@@ -2924,39 +1904,7 @@
           <w:sz w:val="16"/>
           <w:szCs w:val="16"/>
         </w:rPr>
-        <w:t>Copies served by Dep. Clerk ___________</w:t>
-      </w:r>
-      <w:r>
-        <w:rPr>
-          <w:rFonts w:ascii="Palatino Linotype" w:hAnsi="Palatino Linotype"/>
-          <w:sz w:val="16"/>
-          <w:szCs w:val="16"/>
-        </w:rPr>
-        <w:t>________________</w:t>
-      </w:r>
-      <w:r>
-        <w:rPr>
-          <w:rFonts w:ascii="Palatino Linotype" w:hAnsi="Palatino Linotype"/>
-          <w:sz w:val="16"/>
-          <w:szCs w:val="16"/>
-        </w:rPr>
-        <w:t xml:space="preserve"> on the following date ___________</w:t>
-      </w:r>
-      <w:r>
-        <w:rPr>
-          <w:rFonts w:ascii="Palatino Linotype" w:hAnsi="Palatino Linotype"/>
-          <w:sz w:val="16"/>
-          <w:szCs w:val="16"/>
-        </w:rPr>
-        <w:t>_________</w:t>
-      </w:r>
-      <w:r>
-        <w:rPr>
-          <w:rFonts w:ascii="Palatino Linotype" w:hAnsi="Palatino Linotype"/>
-          <w:sz w:val="16"/>
-          <w:szCs w:val="16"/>
-        </w:rPr>
-        <w:t xml:space="preserve"> to:</w:t>
+        <w:t>Copies served by Dep. Clerk ___________________________ on the following date ____________________ to:</w:t>
       </w:r>
     </w:p>
     <w:p>
@@ -2985,15 +1933,7 @@
           <w:sz w:val="16"/>
           <w:szCs w:val="16"/>
         </w:rPr>
-        <w:t xml:space="preserve">Prosecutor’s Office: PS    </w:t>
-      </w:r>
-      <w:r>
-        <w:rPr>
-          <w:rFonts w:ascii="Palatino Linotype" w:hAnsi="Palatino Linotype"/>
-          <w:sz w:val="16"/>
-          <w:szCs w:val="16"/>
-        </w:rPr>
-        <w:t xml:space="preserve">OM     EM; Defendant’s Attorney: PS     OM     EM; Justin Kudela: PS     OM     EM;</w:t>
+        <w:t xml:space="preserve">Prosecutor’s Office: PS    OM     EM; Defendant’s Attorney: PS     OM     EM; Justin Kudela: PS     OM     EM;</w:t>
       </w:r>
     </w:p>
     <w:p>
@@ -3016,14 +1956,6 @@
           <w:szCs w:val="16"/>
         </w:rPr>
       </w:pPr>
-      <w:r>
-        <w:rPr>
-          <w:rFonts w:ascii="Palatino Linotype" w:hAnsi="Palatino Linotype"/>
-          <w:sz w:val="16"/>
-          <w:szCs w:val="16"/>
-        </w:rPr>
-        <w:t xml:space="preserve"/>
-      </w:r>
       <w:r>
         <w:rPr>
           <w:rFonts w:ascii="Palatino Linotype" w:hAnsi="Palatino Linotype"/>
@@ -3104,12 +2036,7 @@
 <w:ftr xmlns:wpc="http://schemas.microsoft.com/office/word/2010/wordprocessingCanvas" xmlns:cx="http://schemas.microsoft.com/office/drawing/2014/chartex" xmlns:cx1="http://schemas.microsoft.com/office/drawing/2015/9/8/chartex" xmlns:cx2="http://schemas.microsoft.com/office/drawing/2015/10/21/chartex" xmlns:cx3="http://schemas.microsoft.com/office/drawing/2016/5/9/chartex" xmlns:cx4="http://schemas.microsoft.com/office/drawing/2016/5/10/chartex" xmlns:cx5="http://schemas.microsoft.com/office/drawing/2016/5/11/chartex" xmlns:cx6="http://schemas.microsoft.com/office/drawing/2016/5/12/chartex" xmlns:cx7="http://schemas.microsoft.com/office/drawing/2016/5/13/chartex" xmlns:cx8="http://schemas.microsoft.com/office/drawing/2016/5/14/chartex" xmlns:mc="http://schemas.openxmlformats.org/markup-compatibility/2006" xmlns:aink="http://schemas.microsoft.com/office/drawing/2016/ink" xmlns:am3d="http://schemas.microsoft.com/office/drawing/2017/model3d" xmlns:o="urn:schemas-microsoft-com:office:office" xmlns:r="http://schemas.openxmlformats.org/officeDocument/2006/relationships" xmlns:m="http://schemas.openxmlformats.org/officeDocument/2006/math" xmlns:v="urn:schemas-microsoft-com:vml" xmlns:wp14="http://schemas.microsoft.com/office/word/2010/wordprocessingDrawing" xmlns:wp="http://schemas.openxmlformats.org/drawingml/2006/wordprocessingDrawing" xmlns:w10="urn:schemas-microsoft-com:office:word" xmlns:w="http://schemas.openxmlformats.org/wordprocessingml/2006/main" xmlns:w14="http://schemas.microsoft.com/office/word/2010/wordml" xmlns:w15="http://schemas.microsoft.com/office/word/2012/wordml" xmlns:w16cex="http://schemas.microsoft.com/office/word/2018/wordml/cex" xmlns:w16cid="http://schemas.microsoft.com/office/word/2016/wordml/cid" xmlns:w16="http://schemas.microsoft.com/office/word/2018/wordml" xmlns:w16sdtdh="http://schemas.microsoft.com/office/word/2020/wordml/sdtdatahash" xmlns:w16se="http://schemas.microsoft.com/office/word/2015/wordml/symex" xmlns:wpg="http://schemas.microsoft.com/office/word/2010/wordprocessingGroup" xmlns:wpi="http://schemas.microsoft.com/office/word/2010/wordprocessingInk" xmlns:wne="http://schemas.microsoft.com/office/word/2006/wordml" xmlns:wps="http://schemas.microsoft.com/office/word/2010/wordprocessingShape" mc:Ignorable="w14 w15 w16se w16cid w16 w16cex w16sdtdh wp14">
   <w:sdt>
     <w:sdtPr>
-      <w:rPr>
-        <w:rFonts w:ascii="Palatino Linotype" w:hAnsi="Palatino Linotype"/>
-        <w:sz w:val="20"/>
-        <w:szCs w:val="20"/>
-      </w:rPr>
-      <w:id w:val="-2099861789"/>
+      <w:id w:val="-1309706245"/>
       <w:docPartObj>
         <w:docPartGallery w:val="Page Numbers (Bottom of Page)"/>
         <w:docPartUnique/>
@@ -3124,13 +2051,19 @@
             <w:sz w:val="20"/>
             <w:szCs w:val="20"/>
           </w:rPr>
-          <w:id w:val="860082579"/>
+          <w:id w:val="98381352"/>
           <w:docPartObj>
             <w:docPartGallery w:val="Page Numbers (Top of Page)"/>
             <w:docPartUnique/>
           </w:docPartObj>
         </w:sdtPr>
-        <w:sdtEndPr/>
+        <w:sdtEndPr>
+          <w:rPr>
+            <w:rFonts w:ascii="Times New Roman" w:hAnsi="Times New Roman"/>
+            <w:sz w:val="24"/>
+            <w:szCs w:val="24"/>
+          </w:rPr>
+        </w:sdtEndPr>
         <w:sdtContent>
           <w:p>
             <w:pPr>
@@ -3259,7 +2192,7 @@
                 <w:sz w:val="20"/>
                 <w:szCs w:val="20"/>
               </w:rPr>
-              <w:t>5</w:t>
+              <w:t>3</w:t>
             </w:r>
             <w:r>
               <w:rPr>
@@ -3289,11 +2222,39 @@
               </w:rPr>
               <w:t xml:space="preserve">Final Judgment Entry 21CRB01437</w:t>
             </w:r>
+          </w:p>
+          <w:p>
+            <w:pPr>
+              <w:pStyle w:val="Footer"/>
+              <w:jc w:val="right"/>
+            </w:pPr>
           </w:p>
         </w:sdtContent>
       </w:sdt>
     </w:sdtContent>
   </w:sdt>
+  <w:p>
+    <w:pPr>
+      <w:tabs>
+        <w:tab w:val="left" w:pos="-1080"/>
+        <w:tab w:val="left" w:pos="-720"/>
+        <w:tab w:val="left" w:pos="0"/>
+        <w:tab w:val="left" w:pos="720"/>
+        <w:tab w:val="left" w:pos="1440"/>
+        <w:tab w:val="left" w:pos="2160"/>
+        <w:tab w:val="left" w:pos="2880"/>
+        <w:tab w:val="left" w:pos="3600"/>
+        <w:tab w:val="left" w:pos="4320"/>
+        <w:tab w:val="left" w:pos="4680"/>
+      </w:tabs>
+      <w:jc w:val="right"/>
+      <w:rPr>
+        <w:rFonts w:ascii="Palatino Linotype" w:hAnsi="Palatino Linotype"/>
+        <w:sz w:val="20"/>
+        <w:szCs w:val="20"/>
+      </w:rPr>
+    </w:pPr>
+  </w:p>
 </w:ftr>
 </file>
 
@@ -3485,240 +2446,8 @@
       </w:rPr>
     </w:lvl>
   </w:abstractNum>
-  <w:abstractNum w:abstractNumId="1" w15:restartNumberingAfterBreak="0">
-    <w:nsid w:val="279660C9"/>
-    <w:multiLevelType w:val="hybridMultilevel"/>
-    <w:tmpl w:val="672ECC5E"/>
-    <w:lvl w:ilvl="0" w:tplc="04090001">
-      <w:start w:val="1"/>
-      <w:numFmt w:val="bullet"/>
-      <w:lvlText w:val=""/>
-      <w:lvlJc w:val="left"/>
-      <w:pPr>
-        <w:ind w:left="720" w:hanging="360"/>
-      </w:pPr>
-      <w:rPr>
-        <w:rFonts w:ascii="Symbol" w:hAnsi="Symbol" w:hint="default"/>
-      </w:rPr>
-    </w:lvl>
-    <w:lvl w:ilvl="1" w:tplc="04090003" w:tentative="1">
-      <w:start w:val="1"/>
-      <w:numFmt w:val="bullet"/>
-      <w:lvlText w:val="o"/>
-      <w:lvlJc w:val="left"/>
-      <w:pPr>
-        <w:ind w:left="1440" w:hanging="360"/>
-      </w:pPr>
-      <w:rPr>
-        <w:rFonts w:ascii="Courier New" w:hAnsi="Courier New" w:cs="Courier New" w:hint="default"/>
-      </w:rPr>
-    </w:lvl>
-    <w:lvl w:ilvl="2" w:tplc="04090005" w:tentative="1">
-      <w:start w:val="1"/>
-      <w:numFmt w:val="bullet"/>
-      <w:lvlText w:val=""/>
-      <w:lvlJc w:val="left"/>
-      <w:pPr>
-        <w:ind w:left="2160" w:hanging="360"/>
-      </w:pPr>
-      <w:rPr>
-        <w:rFonts w:ascii="Wingdings" w:hAnsi="Wingdings" w:hint="default"/>
-      </w:rPr>
-    </w:lvl>
-    <w:lvl w:ilvl="3" w:tplc="04090001" w:tentative="1">
-      <w:start w:val="1"/>
-      <w:numFmt w:val="bullet"/>
-      <w:lvlText w:val=""/>
-      <w:lvlJc w:val="left"/>
-      <w:pPr>
-        <w:ind w:left="2880" w:hanging="360"/>
-      </w:pPr>
-      <w:rPr>
-        <w:rFonts w:ascii="Symbol" w:hAnsi="Symbol" w:hint="default"/>
-      </w:rPr>
-    </w:lvl>
-    <w:lvl w:ilvl="4" w:tplc="04090003" w:tentative="1">
-      <w:start w:val="1"/>
-      <w:numFmt w:val="bullet"/>
-      <w:lvlText w:val="o"/>
-      <w:lvlJc w:val="left"/>
-      <w:pPr>
-        <w:ind w:left="3600" w:hanging="360"/>
-      </w:pPr>
-      <w:rPr>
-        <w:rFonts w:ascii="Courier New" w:hAnsi="Courier New" w:cs="Courier New" w:hint="default"/>
-      </w:rPr>
-    </w:lvl>
-    <w:lvl w:ilvl="5" w:tplc="04090005" w:tentative="1">
-      <w:start w:val="1"/>
-      <w:numFmt w:val="bullet"/>
-      <w:lvlText w:val=""/>
-      <w:lvlJc w:val="left"/>
-      <w:pPr>
-        <w:ind w:left="4320" w:hanging="360"/>
-      </w:pPr>
-      <w:rPr>
-        <w:rFonts w:ascii="Wingdings" w:hAnsi="Wingdings" w:hint="default"/>
-      </w:rPr>
-    </w:lvl>
-    <w:lvl w:ilvl="6" w:tplc="04090001" w:tentative="1">
-      <w:start w:val="1"/>
-      <w:numFmt w:val="bullet"/>
-      <w:lvlText w:val=""/>
-      <w:lvlJc w:val="left"/>
-      <w:pPr>
-        <w:ind w:left="5040" w:hanging="360"/>
-      </w:pPr>
-      <w:rPr>
-        <w:rFonts w:ascii="Symbol" w:hAnsi="Symbol" w:hint="default"/>
-      </w:rPr>
-    </w:lvl>
-    <w:lvl w:ilvl="7" w:tplc="04090003" w:tentative="1">
-      <w:start w:val="1"/>
-      <w:numFmt w:val="bullet"/>
-      <w:lvlText w:val="o"/>
-      <w:lvlJc w:val="left"/>
-      <w:pPr>
-        <w:ind w:left="5760" w:hanging="360"/>
-      </w:pPr>
-      <w:rPr>
-        <w:rFonts w:ascii="Courier New" w:hAnsi="Courier New" w:cs="Courier New" w:hint="default"/>
-      </w:rPr>
-    </w:lvl>
-    <w:lvl w:ilvl="8" w:tplc="04090005" w:tentative="1">
-      <w:start w:val="1"/>
-      <w:numFmt w:val="bullet"/>
-      <w:lvlText w:val=""/>
-      <w:lvlJc w:val="left"/>
-      <w:pPr>
-        <w:ind w:left="6480" w:hanging="360"/>
-      </w:pPr>
-      <w:rPr>
-        <w:rFonts w:ascii="Wingdings" w:hAnsi="Wingdings" w:hint="default"/>
-      </w:rPr>
-    </w:lvl>
-  </w:abstractNum>
-  <w:abstractNum w:abstractNumId="2" w15:restartNumberingAfterBreak="0">
-    <w:nsid w:val="2E17566E"/>
-    <w:multiLevelType w:val="hybridMultilevel"/>
-    <w:tmpl w:val="00866CE6"/>
-    <w:lvl w:ilvl="0" w:tplc="04090001">
-      <w:start w:val="1"/>
-      <w:numFmt w:val="bullet"/>
-      <w:lvlText w:val=""/>
-      <w:lvlJc w:val="left"/>
-      <w:pPr>
-        <w:ind w:left="779" w:hanging="360"/>
-      </w:pPr>
-      <w:rPr>
-        <w:rFonts w:ascii="Symbol" w:hAnsi="Symbol" w:hint="default"/>
-      </w:rPr>
-    </w:lvl>
-    <w:lvl w:ilvl="1" w:tplc="04090003">
-      <w:start w:val="1"/>
-      <w:numFmt w:val="bullet"/>
-      <w:lvlText w:val="o"/>
-      <w:lvlJc w:val="left"/>
-      <w:pPr>
-        <w:ind w:left="1499" w:hanging="360"/>
-      </w:pPr>
-      <w:rPr>
-        <w:rFonts w:ascii="Courier New" w:hAnsi="Courier New" w:cs="Courier New" w:hint="default"/>
-      </w:rPr>
-    </w:lvl>
-    <w:lvl w:ilvl="2" w:tplc="04090005" w:tentative="1">
-      <w:start w:val="1"/>
-      <w:numFmt w:val="bullet"/>
-      <w:lvlText w:val=""/>
-      <w:lvlJc w:val="left"/>
-      <w:pPr>
-        <w:ind w:left="2219" w:hanging="360"/>
-      </w:pPr>
-      <w:rPr>
-        <w:rFonts w:ascii="Wingdings" w:hAnsi="Wingdings" w:hint="default"/>
-      </w:rPr>
-    </w:lvl>
-    <w:lvl w:ilvl="3" w:tplc="04090001" w:tentative="1">
-      <w:start w:val="1"/>
-      <w:numFmt w:val="bullet"/>
-      <w:lvlText w:val=""/>
-      <w:lvlJc w:val="left"/>
-      <w:pPr>
-        <w:ind w:left="2939" w:hanging="360"/>
-      </w:pPr>
-      <w:rPr>
-        <w:rFonts w:ascii="Symbol" w:hAnsi="Symbol" w:hint="default"/>
-      </w:rPr>
-    </w:lvl>
-    <w:lvl w:ilvl="4" w:tplc="04090003" w:tentative="1">
-      <w:start w:val="1"/>
-      <w:numFmt w:val="bullet"/>
-      <w:lvlText w:val="o"/>
-      <w:lvlJc w:val="left"/>
-      <w:pPr>
-        <w:ind w:left="3659" w:hanging="360"/>
-      </w:pPr>
-      <w:rPr>
-        <w:rFonts w:ascii="Courier New" w:hAnsi="Courier New" w:cs="Courier New" w:hint="default"/>
-      </w:rPr>
-    </w:lvl>
-    <w:lvl w:ilvl="5" w:tplc="04090005" w:tentative="1">
-      <w:start w:val="1"/>
-      <w:numFmt w:val="bullet"/>
-      <w:lvlText w:val=""/>
-      <w:lvlJc w:val="left"/>
-      <w:pPr>
-        <w:ind w:left="4379" w:hanging="360"/>
-      </w:pPr>
-      <w:rPr>
-        <w:rFonts w:ascii="Wingdings" w:hAnsi="Wingdings" w:hint="default"/>
-      </w:rPr>
-    </w:lvl>
-    <w:lvl w:ilvl="6" w:tplc="04090001" w:tentative="1">
-      <w:start w:val="1"/>
-      <w:numFmt w:val="bullet"/>
-      <w:lvlText w:val=""/>
-      <w:lvlJc w:val="left"/>
-      <w:pPr>
-        <w:ind w:left="5099" w:hanging="360"/>
-      </w:pPr>
-      <w:rPr>
-        <w:rFonts w:ascii="Symbol" w:hAnsi="Symbol" w:hint="default"/>
-      </w:rPr>
-    </w:lvl>
-    <w:lvl w:ilvl="7" w:tplc="04090003" w:tentative="1">
-      <w:start w:val="1"/>
-      <w:numFmt w:val="bullet"/>
-      <w:lvlText w:val="o"/>
-      <w:lvlJc w:val="left"/>
-      <w:pPr>
-        <w:ind w:left="5819" w:hanging="360"/>
-      </w:pPr>
-      <w:rPr>
-        <w:rFonts w:ascii="Courier New" w:hAnsi="Courier New" w:cs="Courier New" w:hint="default"/>
-      </w:rPr>
-    </w:lvl>
-    <w:lvl w:ilvl="8" w:tplc="04090005" w:tentative="1">
-      <w:start w:val="1"/>
-      <w:numFmt w:val="bullet"/>
-      <w:lvlText w:val=""/>
-      <w:lvlJc w:val="left"/>
-      <w:pPr>
-        <w:ind w:left="6539" w:hanging="360"/>
-      </w:pPr>
-      <w:rPr>
-        <w:rFonts w:ascii="Wingdings" w:hAnsi="Wingdings" w:hint="default"/>
-      </w:rPr>
-    </w:lvl>
-  </w:abstractNum>
   <w:num w:numId="1">
     <w:abstractNumId w:val="0"/>
-  </w:num>
-  <w:num w:numId="2">
-    <w:abstractNumId w:val="2"/>
-  </w:num>
-  <w:num w:numId="3">
-    <w:abstractNumId w:val="1"/>
   </w:num>
 </w:numbering>
 </file>
@@ -4275,49 +3004,6 @@
       <w:contextualSpacing/>
     </w:pPr>
   </w:style>
-  <w:style w:type="character" w:styleId="CommentReference">
-    <w:name w:val="annotation reference"/>
-    <w:basedOn w:val="DefaultParagraphFont"/>
-    <w:uiPriority w:val="99"/>
-    <w:semiHidden/>
-    <w:unhideWhenUsed/>
-    <w:rsid w:val="00A53114"/>
-    <w:rPr>
-      <w:sz w:val="16"/>
-      <w:szCs w:val="16"/>
-    </w:rPr>
-  </w:style>
-  <w:style w:type="paragraph" w:styleId="CommentText">
-    <w:name w:val="annotation text"/>
-    <w:basedOn w:val="Normal"/>
-    <w:link w:val="CommentTextChar"/>
-    <w:uiPriority w:val="99"/>
-    <w:unhideWhenUsed/>
-    <w:rsid w:val="00A53114"/>
-    <w:pPr>
-      <w:widowControl/>
-      <w:autoSpaceDE/>
-      <w:autoSpaceDN/>
-      <w:adjustRightInd/>
-    </w:pPr>
-    <w:rPr>
-      <w:rFonts w:asciiTheme="minorHAnsi" w:eastAsiaTheme="minorHAnsi" w:hAnsiTheme="minorHAnsi" w:cstheme="minorBidi"/>
-      <w:sz w:val="20"/>
-      <w:szCs w:val="20"/>
-    </w:rPr>
-  </w:style>
-  <w:style w:type="character" w:customStyle="1" w:styleId="CommentTextChar">
-    <w:name w:val="Comment Text Char"/>
-    <w:basedOn w:val="DefaultParagraphFont"/>
-    <w:link w:val="CommentText"/>
-    <w:uiPriority w:val="99"/>
-    <w:rsid w:val="00A53114"/>
-    <w:rPr>
-      <w:rFonts w:eastAsiaTheme="minorHAnsi"/>
-      <w:sz w:val="20"/>
-      <w:szCs w:val="20"/>
-    </w:rPr>
-  </w:style>
 </w:styles>
 </file>
 

</xml_diff>

<commit_message>
Refactored to inline variable for create_entry_process.
</commit_message>
<xml_diff>
--- a/resources/Saved/21CRB01437_Crim_Traffic Judgment Entry.docx
+++ b/resources/Saved/21CRB01437_Crim_Traffic Judgment Entry.docx
@@ -239,7 +239,7 @@
           <w:sz w:val="20"/>
           <w:szCs w:val="20"/>
         </w:rPr>
-        <w:t xml:space="preserve">o</w:t>
+        <w:t>o</w:t>
       </w:r>
       <w:r>
         <w:rPr>
@@ -249,6 +249,7 @@
         </w:rPr>
         <w:t xml:space="preserve">.  </w:t>
       </w:r>
+      <w:proofErr w:type="gramStart"/>
       <w:r>
         <w:rPr>
           <w:rFonts w:ascii="Palatino Linotype" w:hAnsi="Palatino Linotype"/>
@@ -328,6 +329,7 @@
           <w:szCs w:val="20"/>
         </w:rPr>
       </w:pPr>
+      <w:proofErr w:type="gramStart"/>
       <w:r>
         <w:rPr>
           <w:rFonts w:ascii="Palatino Linotype" w:hAnsi="Palatino Linotype"/>
@@ -582,7 +584,7 @@
           <w:szCs w:val="20"/>
           <w:lang w:val="en-CA"/>
         </w:rPr>
-        <w:t xml:space="preserve">Defendant appeared in Court</w:t>
+        <w:t>Defendant appeared in Court</w:t>
       </w:r>
       <w:r>
         <w:rPr>
@@ -606,7 +608,7 @@
           <w:sz w:val="20"/>
           <w:szCs w:val="20"/>
         </w:rPr>
-        <w:t xml:space="preserve"> on March 16, 2022.</w:t>
+        <w:t xml:space="preserve"> on March 18, 2022.</w:t>
       </w:r>
       <w:r>
         <w:rPr>
@@ -623,7 +625,17 @@
           <w:sz w:val="20"/>
           <w:szCs w:val="20"/>
         </w:rPr>
-        <w:t xml:space="preserve">Defendant waived right to counsel. </w:t>
+        <w:t xml:space="preserve">Defendant</w:t>
+      </w:r>
+      <w:proofErr w:type="gramEnd"/>
+      <w:r>
+        <w:rPr>
+          <w:rFonts w:ascii="Palatino Linotype" w:hAnsi="Palatino Linotype"/>
+          <w:bCs/>
+          <w:sz w:val="20"/>
+          <w:szCs w:val="20"/>
+        </w:rPr>
+        <w:t xml:space="preserve"> waived right to counsel. </w:t>
       </w:r>
       <w:r>
         <w:rPr>
@@ -775,7 +787,16 @@
           <w:sz w:val="20"/>
           <w:szCs w:val="20"/>
         </w:rPr>
-        <w:t>The Court, finding that the Defendant entered the plea knowingly, intelligently, and voluntarily, accepted the plea and entered the following sentence:</w:t>
+        <w:t xml:space="preserve">The Court, finding that the Defendant entered the plea knowingly, intelligently, and voluntarily, accepted the plea and entered the following </w:t>
+      </w:r>
+      <w:proofErr w:type="gramStart"/>
+      <w:r>
+        <w:rPr>
+          <w:rFonts w:ascii="Palatino Linotype" w:hAnsi="Palatino Linotype"/>
+          <w:sz w:val="20"/>
+          <w:szCs w:val="20"/>
+        </w:rPr>
+        <w:t>sentence:</w:t>
       </w:r>
       <w:r>
         <w:rPr>
@@ -792,10 +813,6 @@
           <w:szCs w:val="20"/>
         </w:rPr>
         <w:t xml:space="preserve"/>
-        <w:br/>
-        <w:t xml:space="preserve"/>
-        <w:br/>
-        <w:t xml:space="preserve">The Court informed the Defendant that 18 U.S.C § 922(g)(9) prohibits the Defendant from shipping, transporting, purchasing, possessing or owning a firearm or ammunition.</w:t>
       </w:r>
     </w:p>
     <w:p>
@@ -816,8 +833,7 @@
         <w:tblLook w:val="04A0" w:firstRow="1" w:lastRow="0" w:firstColumn="1" w:lastColumn="0" w:noHBand="0" w:noVBand="1"/>
       </w:tblPr>
       <w:tblGrid>
-        <w:gridCol w:w="4642"/>
-        <w:gridCol w:w="4019"/>
+        <w:gridCol w:w="8662"/>
       </w:tblGrid>
       <w:tr>
         <w:trPr>
@@ -857,46 +873,7 @@
                 <w:sz w:val="20"/>
                 <w:szCs w:val="20"/>
               </w:rPr>
-              <w:t>Offense</w:t>
-            </w:r>
-          </w:p>
-        </w:tc>
-        <w:tc>
-          <w:tcPr>
-            <w:tcW w:w="3289" w:type="dxa"/>
-          </w:tcPr>
-          <w:p>
-            <w:pPr>
-              <w:tabs>
-                <w:tab w:val="left" w:pos="-1080"/>
-                <w:tab w:val="left" w:pos="-720"/>
-                <w:tab w:val="left" w:pos="0"/>
-                <w:tab w:val="left" w:pos="720"/>
-                <w:tab w:val="left" w:pos="1440"/>
-                <w:tab w:val="left" w:pos="2160"/>
-                <w:tab w:val="left" w:pos="2880"/>
-                <w:tab w:val="left" w:pos="3600"/>
-                <w:tab w:val="left" w:pos="4320"/>
-                <w:tab w:val="left" w:pos="4680"/>
-              </w:tabs>
-              <w:rPr>
-                <w:rFonts w:ascii="Palatino Linotype" w:hAnsi="Palatino Linotype"/>
-                <w:b/>
-                <w:bCs/>
-                <w:sz w:val="20"/>
-                <w:szCs w:val="20"/>
-              </w:rPr>
-            </w:pPr>
-            <w:r>
-              <w:rPr>
-                <w:rFonts w:ascii="Palatino Linotype" w:hAnsi="Palatino Linotype"/>
-                <w:b/>
-                <w:bCs/>
-                <w:sz w:val="20"/>
-                <w:szCs w:val="20"/>
-              </w:rPr>
-              <w:lastRenderedPageBreak/>
-              <w:t xml:space="preserve">Possession Of Marihuana</w:t>
+              <w:t xml:space="preserve">Offense</w:t>
             </w:r>
           </w:p>
         </w:tc>
@@ -943,9 +920,14 @@
             </w:r>
           </w:p>
         </w:tc>
+      </w:tr>
+      <w:tr>
+        <w:trPr>
+          <w:jc w:val="center"/>
+        </w:trPr>
         <w:tc>
           <w:tcPr>
-            <w:tcW w:w="3289" w:type="dxa"/>
+            <w:tcW w:w="2182" w:type="dxa"/>
           </w:tcPr>
           <w:p>
             <w:pPr>
@@ -977,7 +959,7 @@
                 <w:sz w:val="20"/>
                 <w:szCs w:val="20"/>
               </w:rPr>
-              <w:t xml:space="preserve">2925.11C3</w:t>
+              <w:t>Degree</w:t>
             </w:r>
           </w:p>
         </w:tc>
@@ -1020,45 +1002,7 @@
                 <w:sz w:val="20"/>
                 <w:szCs w:val="20"/>
               </w:rPr>
-              <w:t>Degree</w:t>
-            </w:r>
-          </w:p>
-        </w:tc>
-        <w:tc>
-          <w:tcPr>
-            <w:tcW w:w="3289" w:type="dxa"/>
-          </w:tcPr>
-          <w:p>
-            <w:pPr>
-              <w:tabs>
-                <w:tab w:val="left" w:pos="-1080"/>
-                <w:tab w:val="left" w:pos="-720"/>
-                <w:tab w:val="left" w:pos="0"/>
-                <w:tab w:val="left" w:pos="720"/>
-                <w:tab w:val="left" w:pos="1440"/>
-                <w:tab w:val="left" w:pos="2160"/>
-                <w:tab w:val="left" w:pos="2880"/>
-                <w:tab w:val="left" w:pos="3600"/>
-                <w:tab w:val="left" w:pos="4320"/>
-                <w:tab w:val="left" w:pos="4680"/>
-              </w:tabs>
-              <w:rPr>
-                <w:rFonts w:ascii="Palatino Linotype" w:hAnsi="Palatino Linotype"/>
-                <w:b/>
-                <w:bCs/>
-                <w:sz w:val="20"/>
-                <w:szCs w:val="20"/>
-              </w:rPr>
-            </w:pPr>
-            <w:r>
-              <w:rPr>
-                <w:rFonts w:ascii="Palatino Linotype" w:hAnsi="Palatino Linotype"/>
-                <w:b/>
-                <w:bCs/>
-                <w:sz w:val="20"/>
-                <w:szCs w:val="20"/>
-              </w:rPr>
-              <w:t xml:space="preserve">MM</w:t>
+              <w:t>Plea</w:t>
             </w:r>
           </w:p>
         </w:tc>
@@ -1101,45 +1045,7 @@
                 <w:sz w:val="20"/>
                 <w:szCs w:val="20"/>
               </w:rPr>
-              <w:t>Plea</w:t>
-            </w:r>
-          </w:p>
-        </w:tc>
-        <w:tc>
-          <w:tcPr>
-            <w:tcW w:w="3289" w:type="dxa"/>
-          </w:tcPr>
-          <w:p>
-            <w:pPr>
-              <w:tabs>
-                <w:tab w:val="left" w:pos="-1080"/>
-                <w:tab w:val="left" w:pos="-720"/>
-                <w:tab w:val="left" w:pos="0"/>
-                <w:tab w:val="left" w:pos="720"/>
-                <w:tab w:val="left" w:pos="1440"/>
-                <w:tab w:val="left" w:pos="2160"/>
-                <w:tab w:val="left" w:pos="2880"/>
-                <w:tab w:val="left" w:pos="3600"/>
-                <w:tab w:val="left" w:pos="4320"/>
-                <w:tab w:val="left" w:pos="4680"/>
-              </w:tabs>
-              <w:rPr>
-                <w:rFonts w:ascii="Palatino Linotype" w:hAnsi="Palatino Linotype"/>
-                <w:b/>
-                <w:bCs/>
-                <w:sz w:val="20"/>
-                <w:szCs w:val="20"/>
-              </w:rPr>
-            </w:pPr>
-            <w:r>
-              <w:rPr>
-                <w:rFonts w:ascii="Palatino Linotype" w:hAnsi="Palatino Linotype"/>
-                <w:b/>
-                <w:bCs/>
-                <w:sz w:val="20"/>
-                <w:szCs w:val="20"/>
-              </w:rPr>
-              <w:t xml:space="preserve">No Contest</w:t>
+              <w:t>Finding</w:t>
             </w:r>
           </w:p>
         </w:tc>
@@ -1182,45 +1088,7 @@
                 <w:sz w:val="20"/>
                 <w:szCs w:val="20"/>
               </w:rPr>
-              <w:t>Finding</w:t>
-            </w:r>
-          </w:p>
-        </w:tc>
-        <w:tc>
-          <w:tcPr>
-            <w:tcW w:w="3289" w:type="dxa"/>
-          </w:tcPr>
-          <w:p>
-            <w:pPr>
-              <w:tabs>
-                <w:tab w:val="left" w:pos="-1080"/>
-                <w:tab w:val="left" w:pos="-720"/>
-                <w:tab w:val="left" w:pos="0"/>
-                <w:tab w:val="left" w:pos="720"/>
-                <w:tab w:val="left" w:pos="1440"/>
-                <w:tab w:val="left" w:pos="2160"/>
-                <w:tab w:val="left" w:pos="2880"/>
-                <w:tab w:val="left" w:pos="3600"/>
-                <w:tab w:val="left" w:pos="4320"/>
-                <w:tab w:val="left" w:pos="4680"/>
-              </w:tabs>
-              <w:rPr>
-                <w:rFonts w:ascii="Palatino Linotype" w:hAnsi="Palatino Linotype"/>
-                <w:b/>
-                <w:bCs/>
-                <w:sz w:val="20"/>
-                <w:szCs w:val="20"/>
-              </w:rPr>
-            </w:pPr>
-            <w:r>
-              <w:rPr>
-                <w:rFonts w:ascii="Palatino Linotype" w:hAnsi="Palatino Linotype"/>
-                <w:b/>
-                <w:bCs/>
-                <w:sz w:val="20"/>
-                <w:szCs w:val="20"/>
-              </w:rPr>
-              <w:t xml:space="preserve">Guilty</w:t>
+              <w:t>Fine Amount</w:t>
             </w:r>
           </w:p>
         </w:tc>
@@ -1263,28 +1131,9 @@
                 <w:sz w:val="20"/>
                 <w:szCs w:val="20"/>
               </w:rPr>
-              <w:t>Fine Amount</w:t>
+              <w:t xml:space="preserve">Fines </w:t>
             </w:r>
-          </w:p>
-        </w:tc>
-        <w:tc>
-          <w:tcPr>
-            <w:tcW w:w="3289" w:type="dxa"/>
-          </w:tcPr>
-          <w:p>
-            <w:pPr>
-              <w:tabs>
-                <w:tab w:val="left" w:pos="-1080"/>
-                <w:tab w:val="left" w:pos="-720"/>
-                <w:tab w:val="left" w:pos="0"/>
-                <w:tab w:val="left" w:pos="720"/>
-                <w:tab w:val="left" w:pos="1440"/>
-                <w:tab w:val="left" w:pos="2160"/>
-                <w:tab w:val="left" w:pos="2880"/>
-                <w:tab w:val="left" w:pos="3600"/>
-                <w:tab w:val="left" w:pos="4320"/>
-                <w:tab w:val="left" w:pos="4680"/>
-              </w:tabs>
+            <w:r>
               <w:rPr>
                 <w:rFonts w:ascii="Palatino Linotype" w:hAnsi="Palatino Linotype"/>
                 <w:b/>
@@ -1292,7 +1141,8 @@
                 <w:sz w:val="20"/>
                 <w:szCs w:val="20"/>
               </w:rPr>
-            </w:pPr>
+              <w:t>Suspend</w:t>
+            </w:r>
             <w:r>
               <w:rPr>
                 <w:rFonts w:ascii="Palatino Linotype" w:hAnsi="Palatino Linotype"/>
@@ -1301,7 +1151,7 @@
                 <w:sz w:val="20"/>
                 <w:szCs w:val="20"/>
               </w:rPr>
-              <w:t xml:space="preserve">$ 500</w:t>
+              <w:t>ed</w:t>
             </w:r>
           </w:p>
         </w:tc>
@@ -1344,65 +1194,7 @@
                 <w:sz w:val="20"/>
                 <w:szCs w:val="20"/>
               </w:rPr>
-              <w:t xml:space="preserve">Fines </w:t>
-            </w:r>
-            <w:r>
-              <w:rPr>
-                <w:rFonts w:ascii="Palatino Linotype" w:hAnsi="Palatino Linotype"/>
-                <w:b/>
-                <w:bCs/>
-                <w:sz w:val="20"/>
-                <w:szCs w:val="20"/>
-              </w:rPr>
-              <w:t>Suspend</w:t>
-            </w:r>
-            <w:r>
-              <w:rPr>
-                <w:rFonts w:ascii="Palatino Linotype" w:hAnsi="Palatino Linotype"/>
-                <w:b/>
-                <w:bCs/>
-                <w:sz w:val="20"/>
-                <w:szCs w:val="20"/>
-              </w:rPr>
-              <w:t>ed</w:t>
-            </w:r>
-          </w:p>
-        </w:tc>
-        <w:tc>
-          <w:tcPr>
-            <w:tcW w:w="3289" w:type="dxa"/>
-          </w:tcPr>
-          <w:p>
-            <w:pPr>
-              <w:tabs>
-                <w:tab w:val="left" w:pos="-1080"/>
-                <w:tab w:val="left" w:pos="-720"/>
-                <w:tab w:val="left" w:pos="0"/>
-                <w:tab w:val="left" w:pos="720"/>
-                <w:tab w:val="left" w:pos="1440"/>
-                <w:tab w:val="left" w:pos="2160"/>
-                <w:tab w:val="left" w:pos="2880"/>
-                <w:tab w:val="left" w:pos="3600"/>
-                <w:tab w:val="left" w:pos="4320"/>
-                <w:tab w:val="left" w:pos="4680"/>
-              </w:tabs>
-              <w:rPr>
-                <w:rFonts w:ascii="Palatino Linotype" w:hAnsi="Palatino Linotype"/>
-                <w:b/>
-                <w:bCs/>
-                <w:sz w:val="20"/>
-                <w:szCs w:val="20"/>
-              </w:rPr>
-            </w:pPr>
-            <w:r>
-              <w:rPr>
-                <w:rFonts w:ascii="Palatino Linotype" w:hAnsi="Palatino Linotype"/>
-                <w:b/>
-                <w:bCs/>
-                <w:sz w:val="20"/>
-                <w:szCs w:val="20"/>
-              </w:rPr>
-              <w:t xml:space="preserve">$ 0</w:t>
+              <w:t>Jail Days</w:t>
             </w:r>
           </w:p>
         </w:tc>
@@ -1447,87 +1239,6 @@
               </w:rPr>
               <w:t>Jail Days</w:t>
             </w:r>
-          </w:p>
-        </w:tc>
-        <w:tc>
-          <w:tcPr>
-            <w:tcW w:w="3289" w:type="dxa"/>
-          </w:tcPr>
-          <w:p>
-            <w:pPr>
-              <w:tabs>
-                <w:tab w:val="left" w:pos="-1080"/>
-                <w:tab w:val="left" w:pos="-720"/>
-                <w:tab w:val="left" w:pos="0"/>
-                <w:tab w:val="left" w:pos="720"/>
-                <w:tab w:val="left" w:pos="1440"/>
-                <w:tab w:val="left" w:pos="2160"/>
-                <w:tab w:val="left" w:pos="2880"/>
-                <w:tab w:val="left" w:pos="3600"/>
-                <w:tab w:val="left" w:pos="4320"/>
-                <w:tab w:val="left" w:pos="4680"/>
-              </w:tabs>
-              <w:rPr>
-                <w:rFonts w:ascii="Palatino Linotype" w:hAnsi="Palatino Linotype"/>
-                <w:b/>
-                <w:bCs/>
-                <w:sz w:val="20"/>
-                <w:szCs w:val="20"/>
-              </w:rPr>
-            </w:pPr>
-            <w:r>
-              <w:rPr>
-                <w:rFonts w:ascii="Palatino Linotype" w:hAnsi="Palatino Linotype"/>
-                <w:b/>
-                <w:bCs/>
-                <w:sz w:val="20"/>
-                <w:szCs w:val="20"/>
-              </w:rPr>
-              <w:t xml:space="preserve">108</w:t>
-            </w:r>
-          </w:p>
-        </w:tc>
-      </w:tr>
-      <w:tr>
-        <w:trPr>
-          <w:jc w:val="center"/>
-        </w:trPr>
-        <w:tc>
-          <w:tcPr>
-            <w:tcW w:w="2182" w:type="dxa"/>
-          </w:tcPr>
-          <w:p>
-            <w:pPr>
-              <w:tabs>
-                <w:tab w:val="left" w:pos="-1080"/>
-                <w:tab w:val="left" w:pos="-720"/>
-                <w:tab w:val="left" w:pos="0"/>
-                <w:tab w:val="left" w:pos="720"/>
-                <w:tab w:val="left" w:pos="1440"/>
-                <w:tab w:val="left" w:pos="2160"/>
-                <w:tab w:val="left" w:pos="2880"/>
-                <w:tab w:val="left" w:pos="3600"/>
-                <w:tab w:val="left" w:pos="4320"/>
-                <w:tab w:val="left" w:pos="4680"/>
-              </w:tabs>
-              <w:rPr>
-                <w:rFonts w:ascii="Palatino Linotype" w:hAnsi="Palatino Linotype"/>
-                <w:b/>
-                <w:bCs/>
-                <w:sz w:val="20"/>
-                <w:szCs w:val="20"/>
-              </w:rPr>
-            </w:pPr>
-            <w:r>
-              <w:rPr>
-                <w:rFonts w:ascii="Palatino Linotype" w:hAnsi="Palatino Linotype"/>
-                <w:b/>
-                <w:bCs/>
-                <w:sz w:val="20"/>
-                <w:szCs w:val="20"/>
-              </w:rPr>
-              <w:t>Jail Days</w:t>
-            </w:r>
             <w:r>
               <w:rPr>
                 <w:rFonts w:ascii="Palatino Linotype" w:hAnsi="Palatino Linotype"/>
@@ -1547,44 +1258,6 @@
                 <w:szCs w:val="20"/>
               </w:rPr>
               <w:t>Suspended</w:t>
-            </w:r>
-          </w:p>
-        </w:tc>
-        <w:tc>
-          <w:tcPr>
-            <w:tcW w:w="3289" w:type="dxa"/>
-          </w:tcPr>
-          <w:p>
-            <w:pPr>
-              <w:tabs>
-                <w:tab w:val="left" w:pos="-1080"/>
-                <w:tab w:val="left" w:pos="-720"/>
-                <w:tab w:val="left" w:pos="0"/>
-                <w:tab w:val="left" w:pos="720"/>
-                <w:tab w:val="left" w:pos="1440"/>
-                <w:tab w:val="left" w:pos="2160"/>
-                <w:tab w:val="left" w:pos="2880"/>
-                <w:tab w:val="left" w:pos="3600"/>
-                <w:tab w:val="left" w:pos="4320"/>
-                <w:tab w:val="left" w:pos="4680"/>
-              </w:tabs>
-              <w:rPr>
-                <w:rFonts w:ascii="Palatino Linotype" w:hAnsi="Palatino Linotype"/>
-                <w:b/>
-                <w:bCs/>
-                <w:sz w:val="20"/>
-                <w:szCs w:val="20"/>
-              </w:rPr>
-            </w:pPr>
-            <w:r>
-              <w:rPr>
-                <w:rFonts w:ascii="Palatino Linotype" w:hAnsi="Palatino Linotype"/>
-                <w:b/>
-                <w:bCs/>
-                <w:sz w:val="20"/>
-                <w:szCs w:val="20"/>
-              </w:rPr>
-              <w:t xml:space="preserve">108</w:t>
             </w:r>
           </w:p>
         </w:tc>
@@ -1851,15 +1524,15 @@
           <w:sz w:val="20"/>
           <w:szCs w:val="20"/>
         </w:rPr>
-        <w:t xml:space="preserve">March 16, 2022</w:t>
-      </w:r>
-      <w:r>
-        <w:rPr>
-          <w:rFonts w:ascii="Palatino Linotype" w:hAnsi="Palatino Linotype"/>
-          <w:sz w:val="20"/>
-          <w:szCs w:val="20"/>
-        </w:rPr>
-        <w:t xml:space="preserve">.</w:t>
+        <w:t xml:space="preserve">March 18, 2022</w:t>
+      </w:r>
+      <w:r>
+        <w:rPr>
+          <w:rFonts w:ascii="Palatino Linotype" w:hAnsi="Palatino Linotype"/>
+          <w:sz w:val="20"/>
+          <w:szCs w:val="20"/>
+        </w:rPr>
+        <w:t>.</w:t>
       </w:r>
       <w:r>
         <w:rPr>
@@ -1868,575 +1541,6 @@
           <w:szCs w:val="20"/>
         </w:rPr>
         <w:t xml:space="preserve"> </w:t>
-      </w:r>
-      <w:r>
-        <w:rPr>
-          <w:rFonts w:ascii="Palatino Linotype" w:hAnsi="Palatino Linotype"/>
-          <w:sz w:val="20"/>
-          <w:szCs w:val="20"/>
-        </w:rPr>
-        <w:t xml:space="preserve"/>
-      </w:r>
-      <w:r>
-        <w:rPr>
-          <w:rFonts w:ascii="Palatino Linotype" w:hAnsi="Palatino Linotype"/>
-          <w:sz w:val="20"/>
-          <w:szCs w:val="20"/>
-        </w:rPr>
-        <w:t xml:space="preserve"/>
-      </w:r>
-      <w:r>
-        <w:rPr>
-          <w:rFonts w:ascii="Palatino Linotype" w:hAnsi="Palatino Linotype"/>
-          <w:sz w:val="20"/>
-          <w:szCs w:val="20"/>
-        </w:rPr>
-        <w:t xml:space="preserve"/>
-      </w:r>
-      <w:r>
-        <w:rPr>
-          <w:rFonts w:ascii="Palatino Linotype" w:hAnsi="Palatino Linotype"/>
-          <w:sz w:val="20"/>
-          <w:szCs w:val="20"/>
-        </w:rPr>
-        <w:t xml:space="preserve"/>
-      </w:r>
-      <w:r>
-        <w:rPr>
-          <w:rFonts w:ascii="Palatino Linotype" w:hAnsi="Palatino Linotype"/>
-          <w:sz w:val="20"/>
-          <w:szCs w:val="20"/>
-        </w:rPr>
-        <w:t xml:space="preserve"/>
-      </w:r>
-      <w:r>
-        <w:rPr>
-          <w:rFonts w:ascii="Palatino Linotype" w:hAnsi="Palatino Linotype"/>
-          <w:sz w:val="20"/>
-          <w:szCs w:val="20"/>
-        </w:rPr>
-        <w:t xml:space="preserve"/>
-      </w:r>
-      <w:r>
-        <w:rPr>
-          <w:rFonts w:ascii="Palatino Linotype" w:hAnsi="Palatino Linotype"/>
-          <w:sz w:val="20"/>
-          <w:szCs w:val="20"/>
-        </w:rPr>
-        <w:t xml:space="preserve"/>
-      </w:r>
-      <w:r>
-        <w:rPr>
-          <w:rFonts w:ascii="Palatino Linotype" w:hAnsi="Palatino Linotype"/>
-          <w:sz w:val="20"/>
-          <w:szCs w:val="20"/>
-        </w:rPr>
-        <w:t xml:space="preserve"/>
-      </w:r>
-      <w:r>
-        <w:rPr>
-          <w:rFonts w:ascii="Palatino Linotype" w:hAnsi="Palatino Linotype"/>
-          <w:sz w:val="20"/>
-          <w:szCs w:val="20"/>
-        </w:rPr>
-        <w:t xml:space="preserve"/>
-        <w:br/>
-        <w:t xml:space="preserve"/>
-      </w:r>
-    </w:p>
-    <w:p>
-      <w:pPr>
-        <w:jc w:val="both"/>
-        <w:rPr>
-          <w:rFonts w:ascii="Palatino Linotype" w:hAnsi="Palatino Linotype"/>
-          <w:b/>
-          <w:sz w:val="20"/>
-          <w:szCs w:val="20"/>
-        </w:rPr>
-      </w:pPr>
-      <w:r>
-        <w:rPr>
-          <w:rFonts w:ascii="Palatino Linotype" w:hAnsi="Palatino Linotype"/>
-          <w:b/>
-          <w:sz w:val="20"/>
-          <w:szCs w:val="20"/>
-        </w:rPr>
-        <w:t>Community Control</w:t>
-      </w:r>
-      <w:r>
-        <w:rPr>
-          <w:rFonts w:ascii="Palatino Linotype" w:hAnsi="Palatino Linotype"/>
-          <w:b/>
-          <w:sz w:val="20"/>
-          <w:szCs w:val="20"/>
-        </w:rPr>
-        <w:t xml:space="preserve">.</w:t>
-      </w:r>
-      <w:r>
-        <w:rPr>
-          <w:rFonts w:ascii="Palatino Linotype" w:hAnsi="Palatino Linotype"/>
-          <w:b/>
-          <w:sz w:val="20"/>
-          <w:szCs w:val="20"/>
-        </w:rPr>
-        <w:t xml:space="preserve">  </w:t>
-      </w:r>
-      <w:r>
-        <w:rPr>
-          <w:rFonts w:ascii="Palatino Linotype" w:hAnsi="Palatino Linotype"/>
-          <w:sz w:val="20"/>
-          <w:szCs w:val="20"/>
-        </w:rPr>
-        <w:t xml:space="preserve">For a period of </w:t>
-      </w:r>
-      <w:r>
-        <w:rPr>
-          <w:rFonts w:ascii="Palatino Linotype" w:hAnsi="Palatino Linotype"/>
-          <w:b/>
-          <w:sz w:val="20"/>
-          <w:szCs w:val="20"/>
-          <w:u w:val="single"/>
-        </w:rPr>
-        <w:t xml:space="preserve">1 year</w:t>
-      </w:r>
-      <w:r>
-        <w:rPr>
-          <w:rFonts w:ascii="Palatino Linotype" w:hAnsi="Palatino Linotype"/>
-          <w:sz w:val="20"/>
-          <w:szCs w:val="20"/>
-        </w:rPr>
-        <w:t xml:space="preserve">, Defendant shall be under </w:t>
-      </w:r>
-      <w:r>
-        <w:rPr>
-          <w:rFonts w:ascii="Palatino Linotype" w:hAnsi="Palatino Linotype"/>
-          <w:b/>
-          <w:sz w:val="20"/>
-          <w:szCs w:val="20"/>
-          <w:u w:val="single"/>
-        </w:rPr>
-        <w:t xml:space="preserve">basic</w:t>
-      </w:r>
-      <w:r>
-        <w:rPr>
-          <w:rFonts w:ascii="Palatino Linotype" w:hAnsi="Palatino Linotype"/>
-          <w:b/>
-          <w:sz w:val="20"/>
-          <w:szCs w:val="20"/>
-          <w:u w:val="single"/>
-        </w:rPr>
-        <w:t xml:space="preserve"> </w:t>
-      </w:r>
-      <w:r>
-        <w:rPr>
-          <w:rFonts w:ascii="Palatino Linotype" w:hAnsi="Palatino Linotype"/>
-          <w:b/>
-          <w:sz w:val="20"/>
-          <w:szCs w:val="20"/>
-          <w:u w:val="single"/>
-        </w:rPr>
-        <w:t>supervision</w:t>
-      </w:r>
-      <w:r>
-        <w:rPr>
-          <w:rFonts w:ascii="Palatino Linotype" w:hAnsi="Palatino Linotype"/>
-          <w:sz w:val="20"/>
-          <w:szCs w:val="20"/>
-        </w:rPr>
-        <w:t xml:space="preserve"> </w:t>
-      </w:r>
-      <w:r>
-        <w:rPr>
-          <w:rFonts w:ascii="Palatino Linotype" w:hAnsi="Palatino Linotype"/>
-          <w:sz w:val="20"/>
-          <w:szCs w:val="20"/>
-        </w:rPr>
-        <w:t>with the Office of Community Control.  The Court advised Defendant that as a result of any failure to comply with the terms of community control, the Court may impose a longer term of community control up to a total of 5 years; impose a definite jail term to include any days stayed or otherwise authorized by law; and/or otherwise modify the terms of community control set forth below.</w:t>
-      </w:r>
-    </w:p>
-    <w:p>
-      <w:pPr>
-        <w:spacing w:line="276" w:lineRule="auto"/>
-        <w:jc w:val="both"/>
-        <w:rPr>
-          <w:rFonts w:ascii="Palatino Linotype" w:hAnsi="Palatino Linotype"/>
-          <w:b/>
-          <w:sz w:val="20"/>
-          <w:szCs w:val="20"/>
-        </w:rPr>
-      </w:pPr>
-    </w:p>
-    <w:p>
-      <w:pPr>
-        <w:jc w:val="both"/>
-        <w:rPr>
-          <w:rFonts w:ascii="Palatino Linotype" w:hAnsi="Palatino Linotype"/>
-          <w:sz w:val="20"/>
-          <w:szCs w:val="20"/>
-        </w:rPr>
-      </w:pPr>
-      <w:r>
-        <w:rPr>
-          <w:rFonts w:ascii="Palatino Linotype" w:hAnsi="Palatino Linotype"/>
-          <w:sz w:val="20"/>
-          <w:szCs w:val="20"/>
-        </w:rPr>
-        <w:t xml:space="preserve">While subject to </w:t>
-      </w:r>
-      <w:r>
-        <w:rPr>
-          <w:rFonts w:ascii="Palatino Linotype" w:hAnsi="Palatino Linotype"/>
-          <w:sz w:val="20"/>
-          <w:szCs w:val="20"/>
-        </w:rPr>
-        <w:t xml:space="preserve">community control, Defendant shall: </w:t>
-      </w:r>
-    </w:p>
-    <w:p>
-      <w:pPr>
-        <w:jc w:val="both"/>
-        <w:rPr>
-          <w:rFonts w:ascii="Palatino Linotype" w:hAnsi="Palatino Linotype"/>
-          <w:sz w:val="20"/>
-          <w:szCs w:val="20"/>
-        </w:rPr>
-      </w:pPr>
-    </w:p>
-    <w:p>
-      <w:pPr>
-        <w:ind w:firstLine="419"/>
-        <w:jc w:val="both"/>
-        <w:rPr>
-          <w:rFonts w:ascii="Palatino Linotype" w:hAnsi="Palatino Linotype"/>
-          <w:sz w:val="20"/>
-          <w:szCs w:val="20"/>
-          <w:u w:val="single"/>
-        </w:rPr>
-      </w:pPr>
-      <w:r>
-        <w:rPr>
-          <w:rFonts w:ascii="Palatino Linotype" w:hAnsi="Palatino Linotype"/>
-          <w:sz w:val="20"/>
-          <w:szCs w:val="20"/>
-          <w:u w:val="single"/>
-        </w:rPr>
-        <w:t>General Terms</w:t>
-      </w:r>
-    </w:p>
-    <w:p>
-      <w:pPr>
-        <w:pStyle w:val="ListParagraph"/>
-        <w:widowControl/>
-        <w:numPr>
-          <w:ilvl w:val="0"/>
-          <w:numId w:val="2"/>
-        </w:numPr>
-        <w:autoSpaceDE/>
-        <w:autoSpaceDN/>
-        <w:adjustRightInd/>
-        <w:jc w:val="both"/>
-        <w:rPr>
-          <w:rFonts w:ascii="Palatino Linotype" w:hAnsi="Palatino Linotype"/>
-          <w:sz w:val="20"/>
-          <w:szCs w:val="20"/>
-        </w:rPr>
-      </w:pPr>
-      <w:r>
-        <w:rPr>
-          <w:rFonts w:ascii="Palatino Linotype" w:hAnsi="Palatino Linotype"/>
-          <w:sz w:val="20"/>
-          <w:szCs w:val="20"/>
-        </w:rPr>
-        <w:t>Report forthwith to the Office of Community Control.</w:t>
-      </w:r>
-    </w:p>
-    <w:p>
-      <w:pPr>
-        <w:pStyle w:val="ListParagraph"/>
-        <w:widowControl/>
-        <w:numPr>
-          <w:ilvl w:val="0"/>
-          <w:numId w:val="2"/>
-        </w:numPr>
-        <w:autoSpaceDE/>
-        <w:autoSpaceDN/>
-        <w:adjustRightInd/>
-        <w:jc w:val="both"/>
-        <w:rPr>
-          <w:rFonts w:ascii="Palatino Linotype" w:hAnsi="Palatino Linotype"/>
-          <w:sz w:val="20"/>
-          <w:szCs w:val="20"/>
-        </w:rPr>
-      </w:pPr>
-      <w:r>
-        <w:rPr>
-          <w:rFonts w:ascii="Palatino Linotype" w:hAnsi="Palatino Linotype"/>
-          <w:sz w:val="20"/>
-          <w:szCs w:val="20"/>
-        </w:rPr>
-        <w:t>Abide by the law, comply with the community control</w:t>
-      </w:r>
-      <w:r>
-        <w:rPr>
-          <w:rFonts w:ascii="Palatino Linotype" w:hAnsi="Palatino Linotype"/>
-          <w:sz w:val="20"/>
-          <w:szCs w:val="20"/>
-        </w:rPr>
-        <w:t xml:space="preserve"> terms set by the Office of Community Control</w:t>
-      </w:r>
-      <w:r>
-        <w:rPr>
-          <w:rFonts w:ascii="Palatino Linotype" w:hAnsi="Palatino Linotype"/>
-          <w:sz w:val="20"/>
-          <w:szCs w:val="20"/>
-        </w:rPr>
-        <w:t xml:space="preserve">, and not leave the state without the permission of the Court and/or </w:t>
-      </w:r>
-      <w:r>
-        <w:rPr>
-          <w:rFonts w:ascii="Palatino Linotype" w:hAnsi="Palatino Linotype"/>
-          <w:sz w:val="20"/>
-          <w:szCs w:val="20"/>
-        </w:rPr>
-        <w:t>the Office of Community Control</w:t>
-      </w:r>
-      <w:r>
-        <w:rPr>
-          <w:rFonts w:ascii="Palatino Linotype" w:hAnsi="Palatino Linotype"/>
-          <w:sz w:val="20"/>
-          <w:szCs w:val="20"/>
-        </w:rPr>
-        <w:t>.</w:t>
-      </w:r>
-    </w:p>
-    <w:p>
-      <w:pPr>
-        <w:pStyle w:val="ListParagraph"/>
-        <w:widowControl/>
-        <w:numPr>
-          <w:ilvl w:val="0"/>
-          <w:numId w:val="2"/>
-        </w:numPr>
-        <w:autoSpaceDE/>
-        <w:autoSpaceDN/>
-        <w:adjustRightInd/>
-        <w:jc w:val="both"/>
-        <w:rPr>
-          <w:rFonts w:ascii="Palatino Linotype" w:hAnsi="Palatino Linotype"/>
-          <w:sz w:val="20"/>
-          <w:szCs w:val="20"/>
-        </w:rPr>
-      </w:pPr>
-      <w:r>
-        <w:rPr>
-          <w:rFonts w:ascii="Palatino Linotype" w:hAnsi="Palatino Linotype"/>
-          <w:sz w:val="20"/>
-          <w:szCs w:val="20"/>
-        </w:rPr>
-        <w:t xml:space="preserve">Pay probation fees monthly.  </w:t>
-      </w:r>
-    </w:p>
-    <w:p>
-      <w:pPr>
-        <w:pStyle w:val="ListParagraph"/>
-        <w:widowControl/>
-        <w:numPr>
-          <w:ilvl w:val="0"/>
-          <w:numId w:val="2"/>
-        </w:numPr>
-        <w:autoSpaceDE/>
-        <w:autoSpaceDN/>
-        <w:adjustRightInd/>
-        <w:jc w:val="both"/>
-        <w:rPr>
-          <w:rFonts w:ascii="Palatino Linotype" w:hAnsi="Palatino Linotype"/>
-          <w:b/>
-          <w:bCs/>
-          <w:sz w:val="20"/>
-          <w:szCs w:val="20"/>
-        </w:rPr>
-      </w:pPr>
-      <w:r>
-        <w:rPr>
-          <w:rFonts w:ascii="Palatino Linotype" w:hAnsi="Palatino Linotype"/>
-          <w:sz w:val="20"/>
-          <w:szCs w:val="20"/>
-        </w:rPr>
-        <w:t>Make all reasonable effort to obtain and maintain employment.  Defendant shall report any change in employment status immediately.</w:t>
-      </w:r>
-      <w:r>
-        <w:rPr>
-          <w:rFonts w:ascii="Palatino Linotype" w:hAnsi="Palatino Linotype"/>
-          <w:sz w:val="20"/>
-          <w:szCs w:val="20"/>
-        </w:rPr>
-        <w:t xml:space="preserve"> </w:t>
-      </w:r>
-    </w:p>
-    <w:p>
-      <w:pPr>
-        <w:pStyle w:val="ListParagraph"/>
-        <w:widowControl/>
-        <w:numPr>
-          <w:ilvl w:val="0"/>
-          <w:numId w:val="2"/>
-        </w:numPr>
-        <w:autoSpaceDE/>
-        <w:autoSpaceDN/>
-        <w:adjustRightInd/>
-        <w:jc w:val="both"/>
-        <w:rPr>
-          <w:rFonts w:ascii="Palatino Linotype" w:hAnsi="Palatino Linotype"/>
-          <w:b/>
-          <w:bCs/>
-          <w:sz w:val="20"/>
-          <w:szCs w:val="20"/>
-        </w:rPr>
-      </w:pPr>
-      <w:r>
-        <w:rPr>
-          <w:rFonts w:ascii="Palatino Linotype" w:hAnsi="Palatino Linotype"/>
-          <w:sz w:val="20"/>
-          <w:szCs w:val="20"/>
-        </w:rPr>
-        <w:t>Submit to alcohol/drug testing at the request of community control or any other law enforcement officer.</w:t>
-      </w:r>
-    </w:p>
-    <w:p>
-      <w:pPr>
-        <w:pStyle w:val="ListParagraph"/>
-        <w:widowControl/>
-        <w:numPr>
-          <w:ilvl w:val="0"/>
-          <w:numId w:val="2"/>
-        </w:numPr>
-        <w:autoSpaceDE/>
-        <w:autoSpaceDN/>
-        <w:adjustRightInd/>
-        <w:jc w:val="both"/>
-        <w:rPr>
-          <w:rFonts w:ascii="Palatino Linotype" w:hAnsi="Palatino Linotype"/>
-          <w:b/>
-          <w:bCs/>
-          <w:sz w:val="20"/>
-          <w:szCs w:val="20"/>
-        </w:rPr>
-      </w:pPr>
-      <w:r>
-        <w:rPr>
-          <w:rFonts w:ascii="Palatino Linotype" w:hAnsi="Palatino Linotype"/>
-          <w:sz w:val="20"/>
-          <w:szCs w:val="20"/>
-        </w:rPr>
-        <w:t>Not possess/consume/purchase any alcoholic beverages or drugs of abuse.</w:t>
-      </w:r>
-    </w:p>
-    <w:p>
-      <w:pPr>
-        <w:widowControl/>
-        <w:autoSpaceDE/>
-        <w:autoSpaceDN/>
-        <w:adjustRightInd/>
-        <w:ind w:left="419"/>
-        <w:jc w:val="both"/>
-        <w:rPr>
-          <w:rFonts w:ascii="Palatino Linotype" w:hAnsi="Palatino Linotype"/>
-          <w:b/>
-          <w:bCs/>
-          <w:sz w:val="20"/>
-          <w:szCs w:val="20"/>
-        </w:rPr>
-      </w:pPr>
-    </w:p>
-    <w:p>
-      <w:pPr>
-        <w:widowControl/>
-        <w:autoSpaceDE/>
-        <w:autoSpaceDN/>
-        <w:adjustRightInd/>
-        <w:ind w:left="419"/>
-        <w:jc w:val="both"/>
-        <w:rPr>
-          <w:rFonts w:ascii="Palatino Linotype" w:hAnsi="Palatino Linotype"/>
-          <w:bCs/>
-          <w:sz w:val="20"/>
-          <w:szCs w:val="20"/>
-          <w:u w:val="single"/>
-        </w:rPr>
-      </w:pPr>
-      <w:r>
-        <w:rPr>
-          <w:rFonts w:ascii="Palatino Linotype" w:hAnsi="Palatino Linotype"/>
-          <w:bCs/>
-          <w:sz w:val="20"/>
-          <w:szCs w:val="20"/>
-          <w:u w:val="single"/>
-        </w:rPr>
-        <w:t>Additional Terms</w:t>
-      </w:r>
-      <w:r>
-        <w:rPr>
-          <w:rFonts w:ascii="Palatino Linotype" w:hAnsi="Palatino Linotype"/>
-          <w:sz w:val="20"/>
-          <w:szCs w:val="20"/>
-        </w:rPr>
-        <w:t xml:space="preserve"/>
-      </w:r>
-      <w:r>
-        <w:rPr>
-          <w:rFonts w:ascii="Palatino Linotype" w:hAnsi="Palatino Linotype"/>
-          <w:sz w:val="20"/>
-          <w:szCs w:val="20"/>
-        </w:rPr>
-        <w:t xml:space="preserve"/>
-      </w:r>
-      <w:r>
-        <w:rPr>
-          <w:rFonts w:ascii="Palatino Linotype" w:hAnsi="Palatino Linotype"/>
-          <w:sz w:val="20"/>
-          <w:szCs w:val="20"/>
-        </w:rPr>
-        <w:t xml:space="preserve"/>
-      </w:r>
-      <w:r>
-        <w:rPr>
-          <w:rFonts w:ascii="Palatino Linotype" w:hAnsi="Palatino Linotype"/>
-          <w:sz w:val="20"/>
-          <w:szCs w:val="20"/>
-        </w:rPr>
-        <w:t xml:space="preserve"/>
-      </w:r>
-      <w:r>
-        <w:rPr>
-          <w:rFonts w:ascii="Palatino Linotype" w:hAnsi="Palatino Linotype"/>
-          <w:sz w:val="20"/>
-          <w:szCs w:val="20"/>
-        </w:rPr>
-        <w:t xml:space="preserve"/>
-      </w:r>
-      <w:r>
-        <w:rPr>
-          <w:rFonts w:ascii="Palatino Linotype" w:hAnsi="Palatino Linotype"/>
-          <w:sz w:val="20"/>
-          <w:szCs w:val="20"/>
-        </w:rPr>
-        <w:t xml:space="preserve"/>
-      </w:r>
-      <w:r>
-        <w:rPr>
-          <w:rFonts w:ascii="Palatino Linotype" w:hAnsi="Palatino Linotype"/>
-          <w:sz w:val="20"/>
-          <w:szCs w:val="20"/>
-        </w:rPr>
-        <w:t xml:space="preserve"/>
-      </w:r>
-      <w:r>
-        <w:rPr>
-          <w:rFonts w:ascii="Palatino Linotype" w:hAnsi="Palatino Linotype"/>
-          <w:sz w:val="20"/>
-          <w:szCs w:val="20"/>
-        </w:rPr>
-        <w:t xml:space="preserve"/>
       </w:r>
       <w:r>
         <w:rPr>
@@ -2606,7 +1710,7 @@
           <w:sz w:val="20"/>
           <w:szCs w:val="20"/>
         </w:rPr>
-        <w:t xml:space="preserve">____________________________________</w:t>
+        <w:t>____________________________________</w:t>
       </w:r>
     </w:p>
     <w:p>
@@ -2639,6 +1743,7 @@
         </w:rPr>
         <w:tab/>
       </w:r>
+      <w:proofErr w:type="gramStart"/>
       <w:r>
         <w:rPr>
           <w:rFonts w:ascii="Palatino Linotype" w:hAnsi="Palatino Linotype"/>
@@ -2760,7 +1865,7 @@
           <w:sz w:val="16"/>
           <w:szCs w:val="16"/>
         </w:rPr>
-        <w:t xml:space="preserve">_________</w:t>
+        <w:t>_________</w:t>
       </w:r>
       <w:r>
         <w:rPr>
@@ -2805,7 +1910,16 @@
           <w:sz w:val="16"/>
           <w:szCs w:val="16"/>
         </w:rPr>
-        <w:t xml:space="preserve">OM     EM; Defendant’s Attorney: PS     OM     EM; Justin Kudela: PS     OM     EM;</w:t>
+        <w:t xml:space="preserve">OM     EM; Defendant’s Attorney: PS     OM     EM; </w:t>
+      </w:r>
+      <w:proofErr w:type="gramStart"/>
+      <w:r>
+        <w:rPr>
+          <w:rFonts w:ascii="Palatino Linotype" w:hAnsi="Palatino Linotype"/>
+          <w:sz w:val="16"/>
+          <w:szCs w:val="16"/>
+        </w:rPr>
+        <w:t xml:space="preserve">Justin Kudela: PS     OM     EM;</w:t>
       </w:r>
     </w:p>
     <w:p>
@@ -2828,30 +1942,6 @@
           <w:szCs w:val="16"/>
         </w:rPr>
       </w:pPr>
-      <w:r>
-        <w:rPr>
-          <w:rFonts w:ascii="Palatino Linotype" w:hAnsi="Palatino Linotype"/>
-          <w:sz w:val="16"/>
-          <w:szCs w:val="16"/>
-        </w:rPr>
-        <w:t xml:space="preserve">Community Control: PS    </w:t>
-      </w:r>
-      <w:r>
-        <w:rPr>
-          <w:rFonts w:ascii="Palatino Linotype" w:hAnsi="Palatino Linotype"/>
-          <w:sz w:val="16"/>
-          <w:szCs w:val="16"/>
-        </w:rPr>
-        <w:t>EM;</w:t>
-      </w:r>
-      <w:r>
-        <w:rPr>
-          <w:rFonts w:ascii="Palatino Linotype" w:hAnsi="Palatino Linotype"/>
-          <w:sz w:val="16"/>
-          <w:szCs w:val="16"/>
-        </w:rPr>
-        <w:t xml:space="preserve"> </w:t>
-      </w:r>
       <w:r>
         <w:rPr>
           <w:rFonts w:ascii="Palatino Linotype" w:hAnsi="Palatino Linotype"/>

</xml_diff>